<commit_message>
Fix hw after meeting
Some little correction home work after meeting
</commit_message>
<xml_diff>
--- a/homework-1-1/home_work_2.docx
+++ b/homework-1-1/home_work_2.docx
@@ -1,6 +1,6 @@
 
 <file path=word/document.xml><?xml version="1.0" encoding="utf-8"?>
-<w:document xmlns:ve="http://schemas.openxmlformats.org/markup-compatibility/2006" xmlns:o="urn:schemas-microsoft-com:office:office" xmlns:r="http://schemas.openxmlformats.org/officeDocument/2006/relationships" xmlns:m="http://schemas.openxmlformats.org/officeDocument/2006/math" xmlns:v="urn:schemas-microsoft-com:vml" xmlns:wp="http://schemas.openxmlformats.org/drawingml/2006/wordprocessingDrawing" xmlns:w10="urn:schemas-microsoft-com:office:word" xmlns:w="http://schemas.openxmlformats.org/wordprocessingml/2006/main" xmlns:wne="http://schemas.microsoft.com/office/word/2006/wordml">
+<w:document xmlns:wpc="http://schemas.microsoft.com/office/word/2010/wordprocessingCanvas" xmlns:cx="http://schemas.microsoft.com/office/drawing/2014/chartex" xmlns:cx1="http://schemas.microsoft.com/office/drawing/2015/9/8/chartex" xmlns:mc="http://schemas.openxmlformats.org/markup-compatibility/2006" xmlns:o="urn:schemas-microsoft-com:office:office" xmlns:r="http://schemas.openxmlformats.org/officeDocument/2006/relationships" xmlns:m="http://schemas.openxmlformats.org/officeDocument/2006/math" xmlns:v="urn:schemas-microsoft-com:vml" xmlns:wp14="http://schemas.microsoft.com/office/word/2010/wordprocessingDrawing" xmlns:wp="http://schemas.openxmlformats.org/drawingml/2006/wordprocessingDrawing" xmlns:w10="urn:schemas-microsoft-com:office:word" xmlns:w="http://schemas.openxmlformats.org/wordprocessingml/2006/main" xmlns:w14="http://schemas.microsoft.com/office/word/2010/wordml" xmlns:w15="http://schemas.microsoft.com/office/word/2012/wordml" xmlns:w16se="http://schemas.microsoft.com/office/word/2015/wordml/symex" xmlns:wpg="http://schemas.microsoft.com/office/word/2010/wordprocessingGroup" xmlns:wpi="http://schemas.microsoft.com/office/word/2010/wordprocessingInk" xmlns:wne="http://schemas.microsoft.com/office/word/2006/wordml" xmlns:wps="http://schemas.microsoft.com/office/word/2010/wordprocessingShape" mc:Ignorable="w14 w15 w16se wp14">
   <w:body>
     <w:p>
       <w:pPr>
@@ -135,6 +135,7 @@
           <w:lang w:val="en-US"/>
         </w:rPr>
       </w:pPr>
+      <w:proofErr w:type="gramStart"/>
       <w:r>
         <w:rPr>
           <w:rFonts w:ascii="Times New Roman" w:hAnsi="Times New Roman" w:cs="Times New Roman"/>
@@ -143,61 +144,10 @@
           <w:szCs w:val="36"/>
           <w:lang w:val="en-US"/>
         </w:rPr>
-        <w:t>1 Introduction</w:t>
-      </w:r>
-    </w:p>
-    <w:p>
-      <w:pPr>
-        <w:rPr>
-          <w:rFonts w:ascii="Times New Roman" w:hAnsi="Times New Roman" w:cs="Times New Roman"/>
-          <w:b/>
-          <w:lang w:val="en-US"/>
-        </w:rPr>
-      </w:pPr>
-      <w:r>
-        <w:rPr>
-          <w:rFonts w:ascii="Times New Roman" w:hAnsi="Times New Roman" w:cs="Times New Roman"/>
-          <w:b/>
-          <w:lang w:val="en-US"/>
-        </w:rPr>
-        <w:t xml:space="preserve">People have always copied things. In the past, most items of value were physical objects.  Patent law and economies of scale meant that small scale copying of physical objects was usually uneconomic, and large-scale copying (if it infringed) was stoppable using policemen and courts.  Today, things of value are increasingly less tangible: often they are just bits and bytes or can be accurately represented as bits and bytes.  </w:t>
-      </w:r>
-    </w:p>
-    <w:p>
-      <w:pPr>
-        <w:rPr>
-          <w:rFonts w:ascii="Times New Roman" w:hAnsi="Times New Roman" w:cs="Times New Roman"/>
-          <w:lang w:val="en-US"/>
-        </w:rPr>
-      </w:pPr>
-      <w:r>
-        <w:rPr>
-          <w:rFonts w:ascii="Times New Roman" w:hAnsi="Times New Roman" w:cs="Times New Roman"/>
-          <w:lang w:val="en-US"/>
-        </w:rPr>
-        <w:t>The widespread deployment of packet-switched networks and the huge advances in computers and codec-technologies has made it feasible (and indeed attractive) to deliver such digital works over the Internet.  This presents great opportunities and great challenges.  The opportunity is low-cost delivery of personalized, desirable high-quality content.  The challenge is that such content can be distributed illegally.  Copyright law governs the legality of copying and distribution of such valuable data, but copyright protection is increasingly strained in a world of programmable computers and high-speed networks.</w:t>
-      </w:r>
-    </w:p>
-    <w:p>
-      <w:pPr>
-        <w:jc w:val="center"/>
-        <w:rPr>
-          <w:rFonts w:ascii="Times New Roman" w:hAnsi="Times New Roman" w:cs="Times New Roman"/>
-          <w:i/>
-          <w:lang w:val="en-US"/>
-        </w:rPr>
-      </w:pPr>
-      <w:r>
-        <w:rPr>
-          <w:rFonts w:ascii="Times New Roman" w:hAnsi="Times New Roman" w:cs="Times New Roman"/>
-          <w:i/>
-          <w:lang w:val="en-US"/>
-        </w:rPr>
-        <w:t>For example, consider the staggering burst of creativity by authors of computer programs that are designed to share audio files.  This was first popularized by Napster, but today several popular applications and services offer similar capabilities.  CD-writers have become mainstream, and DVD-writers may well follow suit.  Hence, even in the absence of network connectivity, the opportunity for low-cost, large-scale file sharing exists.</w:t>
-      </w:r>
-    </w:p>
-    <w:p>
-      <w:pPr>
+        <w:t>1</w:t>
+      </w:r>
+      <w:proofErr w:type="gramEnd"/>
+      <w:r>
         <w:rPr>
           <w:rFonts w:ascii="Times New Roman" w:hAnsi="Times New Roman" w:cs="Times New Roman"/>
           <w:b/>
@@ -205,8 +155,165 @@
           <w:szCs w:val="36"/>
           <w:lang w:val="en-US"/>
         </w:rPr>
-      </w:pPr>
-      <w:r>
+        <w:t xml:space="preserve"> Introduction</w:t>
+      </w:r>
+    </w:p>
+    <w:p>
+      <w:pPr>
+        <w:rPr>
+          <w:rFonts w:ascii="Times New Roman" w:hAnsi="Times New Roman" w:cs="Times New Roman"/>
+          <w:b/>
+          <w:lang w:val="en-US"/>
+        </w:rPr>
+      </w:pPr>
+      <w:r>
+        <w:rPr>
+          <w:rFonts w:ascii="Times New Roman" w:hAnsi="Times New Roman" w:cs="Times New Roman"/>
+          <w:b/>
+          <w:lang w:val="en-US"/>
+        </w:rPr>
+        <w:t xml:space="preserve">People have always copied things. In the past, most items of value were physical objects.  Patent law and economies of scale meant that small scale copying of physical objects was usually uneconomic, and large-scale copying (if it infringed) was stoppable using </w:t>
+      </w:r>
+      <w:proofErr w:type="gramStart"/>
+      <w:r>
+        <w:rPr>
+          <w:rFonts w:ascii="Times New Roman" w:hAnsi="Times New Roman" w:cs="Times New Roman"/>
+          <w:b/>
+          <w:lang w:val="en-US"/>
+        </w:rPr>
+        <w:t>policemen</w:t>
+      </w:r>
+      <w:proofErr w:type="gramEnd"/>
+      <w:r>
+        <w:rPr>
+          <w:rFonts w:ascii="Times New Roman" w:hAnsi="Times New Roman" w:cs="Times New Roman"/>
+          <w:b/>
+          <w:lang w:val="en-US"/>
+        </w:rPr>
+        <w:t xml:space="preserve"> and courts.  Today, things of value are increasingly less tangible: often they are just bits and bytes or </w:t>
+      </w:r>
+      <w:proofErr w:type="gramStart"/>
+      <w:r>
+        <w:rPr>
+          <w:rFonts w:ascii="Times New Roman" w:hAnsi="Times New Roman" w:cs="Times New Roman"/>
+          <w:b/>
+          <w:lang w:val="en-US"/>
+        </w:rPr>
+        <w:t>can be accurately represented</w:t>
+      </w:r>
+      <w:proofErr w:type="gramEnd"/>
+      <w:r>
+        <w:rPr>
+          <w:rFonts w:ascii="Times New Roman" w:hAnsi="Times New Roman" w:cs="Times New Roman"/>
+          <w:b/>
+          <w:lang w:val="en-US"/>
+        </w:rPr>
+        <w:t xml:space="preserve"> as bits and bytes.  </w:t>
+      </w:r>
+    </w:p>
+    <w:p>
+      <w:pPr>
+        <w:rPr>
+          <w:rFonts w:ascii="Times New Roman" w:hAnsi="Times New Roman" w:cs="Times New Roman"/>
+          <w:lang w:val="en-US"/>
+        </w:rPr>
+      </w:pPr>
+      <w:r>
+        <w:rPr>
+          <w:rFonts w:ascii="Times New Roman" w:hAnsi="Times New Roman" w:cs="Times New Roman"/>
+          <w:lang w:val="en-US"/>
+        </w:rPr>
+        <w:t xml:space="preserve">The widespread deployment of packet-switched networks and the huge advances in computers and codec-technologies has made it feasible (and indeed attractive) to deliver such digital works over the Internet.  This presents great opportunities and great challenges.  The opportunity is low-cost delivery of personalized, desirable high-quality content.  The challenge is that such content </w:t>
+      </w:r>
+      <w:proofErr w:type="gramStart"/>
+      <w:r>
+        <w:rPr>
+          <w:rFonts w:ascii="Times New Roman" w:hAnsi="Times New Roman" w:cs="Times New Roman"/>
+          <w:lang w:val="en-US"/>
+        </w:rPr>
+        <w:t>can be distributed</w:t>
+      </w:r>
+      <w:proofErr w:type="gramEnd"/>
+      <w:r>
+        <w:rPr>
+          <w:rFonts w:ascii="Times New Roman" w:hAnsi="Times New Roman" w:cs="Times New Roman"/>
+          <w:lang w:val="en-US"/>
+        </w:rPr>
+        <w:t xml:space="preserve"> illegally.  Copyright law governs the legality of copying and distribution of such valuable data, but copyright protection </w:t>
+      </w:r>
+      <w:proofErr w:type="gramStart"/>
+      <w:r>
+        <w:rPr>
+          <w:rFonts w:ascii="Times New Roman" w:hAnsi="Times New Roman" w:cs="Times New Roman"/>
+          <w:lang w:val="en-US"/>
+        </w:rPr>
+        <w:t>is increasingly strained</w:t>
+      </w:r>
+      <w:proofErr w:type="gramEnd"/>
+      <w:r>
+        <w:rPr>
+          <w:rFonts w:ascii="Times New Roman" w:hAnsi="Times New Roman" w:cs="Times New Roman"/>
+          <w:lang w:val="en-US"/>
+        </w:rPr>
+        <w:t xml:space="preserve"> in a world of programmable computers and high-speed networks.</w:t>
+      </w:r>
+    </w:p>
+    <w:p>
+      <w:pPr>
+        <w:jc w:val="center"/>
+        <w:rPr>
+          <w:rFonts w:ascii="Times New Roman" w:hAnsi="Times New Roman" w:cs="Times New Roman"/>
+          <w:i/>
+          <w:lang w:val="en-US"/>
+        </w:rPr>
+      </w:pPr>
+      <w:r>
+        <w:rPr>
+          <w:rFonts w:ascii="Times New Roman" w:hAnsi="Times New Roman" w:cs="Times New Roman"/>
+          <w:i/>
+          <w:lang w:val="en-US"/>
+        </w:rPr>
+        <w:t xml:space="preserve">For example, consider the staggering burst of creativity by authors of computer programs that </w:t>
+      </w:r>
+      <w:proofErr w:type="gramStart"/>
+      <w:r>
+        <w:rPr>
+          <w:rFonts w:ascii="Times New Roman" w:hAnsi="Times New Roman" w:cs="Times New Roman"/>
+          <w:i/>
+          <w:lang w:val="en-US"/>
+        </w:rPr>
+        <w:t>are designed</w:t>
+      </w:r>
+      <w:proofErr w:type="gramEnd"/>
+      <w:r>
+        <w:rPr>
+          <w:rFonts w:ascii="Times New Roman" w:hAnsi="Times New Roman" w:cs="Times New Roman"/>
+          <w:i/>
+          <w:lang w:val="en-US"/>
+        </w:rPr>
+        <w:t xml:space="preserve"> to share audio files.  </w:t>
+      </w:r>
+      <w:proofErr w:type="gramStart"/>
+      <w:r>
+        <w:rPr>
+          <w:rFonts w:ascii="Times New Roman" w:hAnsi="Times New Roman" w:cs="Times New Roman"/>
+          <w:i/>
+          <w:lang w:val="en-US"/>
+        </w:rPr>
+        <w:t>This was first popularized by Napster</w:t>
+      </w:r>
+      <w:proofErr w:type="gramEnd"/>
+      <w:r>
+        <w:rPr>
+          <w:rFonts w:ascii="Times New Roman" w:hAnsi="Times New Roman" w:cs="Times New Roman"/>
+          <w:i/>
+          <w:lang w:val="en-US"/>
+        </w:rPr>
+        <w:t>, but today several popular applications and services offer similar capabilities.  CD-writers have become mainstream, and DVD-writers may well follow suit.  Hence, even in the absence of network connectivity, the opportunity for low-cost, large-scale file sharing exists.</w:t>
+      </w:r>
+    </w:p>
+    <w:p>
+      <w:pPr>
         <w:rPr>
           <w:rFonts w:ascii="Times New Roman" w:hAnsi="Times New Roman" w:cs="Times New Roman"/>
           <w:b/>
@@ -214,9 +321,7 @@
           <w:szCs w:val="36"/>
           <w:lang w:val="en-US"/>
         </w:rPr>
-        <w:t xml:space="preserve">2  The </w:t>
-      </w:r>
-      <w:proofErr w:type="spellStart"/>
+      </w:pPr>
       <w:r>
         <w:rPr>
           <w:rFonts w:ascii="Times New Roman" w:hAnsi="Times New Roman" w:cs="Times New Roman"/>
@@ -225,6 +330,29 @@
           <w:szCs w:val="36"/>
           <w:lang w:val="en-US"/>
         </w:rPr>
+        <w:t xml:space="preserve">2 </w:t>
+      </w:r>
+      <w:bookmarkStart w:id="0" w:name="_GoBack"/>
+      <w:bookmarkEnd w:id="0"/>
+      <w:r>
+        <w:rPr>
+          <w:rFonts w:ascii="Times New Roman" w:hAnsi="Times New Roman" w:cs="Times New Roman"/>
+          <w:b/>
+          <w:sz w:val="36"/>
+          <w:szCs w:val="36"/>
+          <w:lang w:val="en-US"/>
+        </w:rPr>
+        <w:t xml:space="preserve">The </w:t>
+      </w:r>
+      <w:proofErr w:type="spellStart"/>
+      <w:r>
+        <w:rPr>
+          <w:rFonts w:ascii="Times New Roman" w:hAnsi="Times New Roman" w:cs="Times New Roman"/>
+          <w:b/>
+          <w:sz w:val="36"/>
+          <w:szCs w:val="36"/>
+          <w:lang w:val="en-US"/>
+        </w:rPr>
         <w:t>Darknet</w:t>
       </w:r>
       <w:proofErr w:type="spellEnd"/>
@@ -256,7 +384,23 @@
           <w:rFonts w:ascii="Times New Roman" w:hAnsi="Times New Roman" w:cs="Times New Roman"/>
           <w:lang w:val="en-US"/>
         </w:rPr>
-        <w:t xml:space="preserve"> will be called users of the </w:t>
+        <w:t xml:space="preserve"> </w:t>
+      </w:r>
+      <w:proofErr w:type="gramStart"/>
+      <w:r>
+        <w:rPr>
+          <w:rFonts w:ascii="Times New Roman" w:hAnsi="Times New Roman" w:cs="Times New Roman"/>
+          <w:lang w:val="en-US"/>
+        </w:rPr>
+        <w:t>will be called</w:t>
+      </w:r>
+      <w:proofErr w:type="gramEnd"/>
+      <w:r>
+        <w:rPr>
+          <w:rFonts w:ascii="Times New Roman" w:hAnsi="Times New Roman" w:cs="Times New Roman"/>
+          <w:lang w:val="en-US"/>
+        </w:rPr>
+        <w:t xml:space="preserve"> users of the </w:t>
       </w:r>
       <w:proofErr w:type="spellStart"/>
       <w:r>
@@ -388,7 +532,23 @@
           <w:rFonts w:ascii="Times New Roman" w:hAnsi="Times New Roman" w:cs="Times New Roman"/>
           <w:lang w:val="en-US"/>
         </w:rPr>
-        <w:t xml:space="preserve"> is intended to capture the notion of mass market distribution of objects to thousands or millions of practically anonymous users. </w:t>
+        <w:t xml:space="preserve"> is intended to capture the notion of </w:t>
+      </w:r>
+      <w:proofErr w:type="gramStart"/>
+      <w:r>
+        <w:rPr>
+          <w:rFonts w:ascii="Times New Roman" w:hAnsi="Times New Roman" w:cs="Times New Roman"/>
+          <w:lang w:val="en-US"/>
+        </w:rPr>
+        <w:t>mass market</w:t>
+      </w:r>
+      <w:proofErr w:type="gramEnd"/>
+      <w:r>
+        <w:rPr>
+          <w:rFonts w:ascii="Times New Roman" w:hAnsi="Times New Roman" w:cs="Times New Roman"/>
+          <w:lang w:val="en-US"/>
+        </w:rPr>
+        <w:t xml:space="preserve"> distribution of objects to thousands or millions of practically anonymous users. </w:t>
       </w:r>
       <w:r>
         <w:rPr>
@@ -406,8 +566,6 @@
         </w:rPr>
         <w:t>, industrial, or personal secrets, which are typically not widely distributed and are not the focus of this paper.</w:t>
       </w:r>
-      <w:bookmarkStart w:id="0" w:name="_GoBack"/>
-      <w:bookmarkEnd w:id="0"/>
     </w:p>
     <w:p>
       <w:pPr>
@@ -474,7 +632,7 @@
           <w:b/>
           <w:i/>
           <w:noProof/>
-          <w:lang w:val="ru-RU" w:eastAsia="ru-RU"/>
+          <w:lang w:eastAsia="uk-UA"/>
         </w:rPr>
         <w:drawing>
           <wp:anchor distT="0" distB="0" distL="114300" distR="114300" simplePos="0" relativeHeight="251658240" behindDoc="1" locked="0" layoutInCell="1" allowOverlap="1">
@@ -513,7 +671,7 @@
                     <a:blip r:embed="rId5" cstate="print">
                       <a:extLst>
                         <a:ext uri="{28A0092B-C50C-407E-A947-70E740481C1C}">
-                          <a14:useLocalDpi xmlns:a14="http://schemas.microsoft.com/office/drawing/2010/main" xmlns:wps="http://schemas.microsoft.com/office/word/2010/wordprocessingShape" xmlns:wpi="http://schemas.microsoft.com/office/word/2010/wordprocessingInk" xmlns:wpg="http://schemas.microsoft.com/office/word/2010/wordprocessingGroup" xmlns:w14="http://schemas.microsoft.com/office/word/2010/wordml" xmlns:w="http://schemas.openxmlformats.org/wordprocessingml/2006/main" xmlns:w10="urn:schemas-microsoft-com:office:word" xmlns:wp14="http://schemas.microsoft.com/office/word/2010/wordprocessingDrawing" xmlns:v="urn:schemas-microsoft-com:vml" xmlns:o="urn:schemas-microsoft-com:office:office" xmlns:mc="http://schemas.openxmlformats.org/markup-compatibility/2006" xmlns:wpc="http://schemas.microsoft.com/office/word/2010/wordprocessingCanvas" xmlns="" val="0"/>
+                          <a14:useLocalDpi xmlns:a14="http://schemas.microsoft.com/office/drawing/2010/main" val="0"/>
                         </a:ext>
                       </a:extLst>
                     </a:blip>
@@ -534,7 +692,7 @@
                     </a:ln>
                     <a:extLst>
                       <a:ext uri="{53640926-AAD7-44D8-BBD7-CCE9431645EC}">
-                        <a14:shadowObscured xmlns:a14="http://schemas.microsoft.com/office/drawing/2010/main" xmlns:wps="http://schemas.microsoft.com/office/word/2010/wordprocessingShape" xmlns:wpi="http://schemas.microsoft.com/office/word/2010/wordprocessingInk" xmlns:wpg="http://schemas.microsoft.com/office/word/2010/wordprocessingGroup" xmlns:w14="http://schemas.microsoft.com/office/word/2010/wordml" xmlns:w="http://schemas.openxmlformats.org/wordprocessingml/2006/main" xmlns:w10="urn:schemas-microsoft-com:office:word" xmlns:wp14="http://schemas.microsoft.com/office/word/2010/wordprocessingDrawing" xmlns:v="urn:schemas-microsoft-com:vml" xmlns:o="urn:schemas-microsoft-com:office:office" xmlns:mc="http://schemas.openxmlformats.org/markup-compatibility/2006" xmlns:wpc="http://schemas.microsoft.com/office/word/2010/wordprocessingCanvas" xmlns=""/>
+                        <a14:shadowObscured xmlns:a14="http://schemas.microsoft.com/office/drawing/2010/main"/>
                       </a:ext>
                     </a:extLst>
                   </pic:spPr>
@@ -609,7 +767,7 @@
         <w:rPr>
           <w:rFonts w:ascii="Times New Roman" w:hAnsi="Times New Roman" w:cs="Times New Roman"/>
           <w:noProof/>
-          <w:lang w:val="ru-RU" w:eastAsia="ru-RU"/>
+          <w:lang w:eastAsia="uk-UA"/>
         </w:rPr>
         <w:drawing>
           <wp:anchor distT="0" distB="0" distL="114300" distR="114300" simplePos="0" relativeHeight="251660288" behindDoc="0" locked="0" layoutInCell="1" allowOverlap="1">
@@ -640,7 +798,7 @@
                     <a:blip r:embed="rId6" cstate="print">
                       <a:extLst>
                         <a:ext uri="{28A0092B-C50C-407E-A947-70E740481C1C}">
-                          <a14:useLocalDpi xmlns:a14="http://schemas.microsoft.com/office/drawing/2010/main" xmlns:wps="http://schemas.microsoft.com/office/word/2010/wordprocessingShape" xmlns:wpi="http://schemas.microsoft.com/office/word/2010/wordprocessingInk" xmlns:wpg="http://schemas.microsoft.com/office/word/2010/wordprocessingGroup" xmlns:w14="http://schemas.microsoft.com/office/word/2010/wordml" xmlns:w="http://schemas.openxmlformats.org/wordprocessingml/2006/main" xmlns:w10="urn:schemas-microsoft-com:office:word" xmlns:wp14="http://schemas.microsoft.com/office/word/2010/wordprocessingDrawing" xmlns:v="urn:schemas-microsoft-com:vml" xmlns:o="urn:schemas-microsoft-com:office:office" xmlns:mc="http://schemas.openxmlformats.org/markup-compatibility/2006" xmlns:wpc="http://schemas.microsoft.com/office/word/2010/wordprocessingCanvas" xmlns="" val="0"/>
+                          <a14:useLocalDpi xmlns:a14="http://schemas.microsoft.com/office/drawing/2010/main" val="0"/>
                         </a:ext>
                       </a:extLst>
                     </a:blip>
@@ -884,8 +1042,8 @@
 </file>
 
 <file path=word/numbering.xml><?xml version="1.0" encoding="utf-8"?>
-<w:numbering xmlns:ve="http://schemas.openxmlformats.org/markup-compatibility/2006" xmlns:o="urn:schemas-microsoft-com:office:office" xmlns:r="http://schemas.openxmlformats.org/officeDocument/2006/relationships" xmlns:m="http://schemas.openxmlformats.org/officeDocument/2006/math" xmlns:v="urn:schemas-microsoft-com:vml" xmlns:wp="http://schemas.openxmlformats.org/drawingml/2006/wordprocessingDrawing" xmlns:w10="urn:schemas-microsoft-com:office:word" xmlns:w="http://schemas.openxmlformats.org/wordprocessingml/2006/main" xmlns:wne="http://schemas.microsoft.com/office/word/2006/wordml">
-  <w:abstractNum w:abstractNumId="0">
+<w:numbering xmlns:wpc="http://schemas.microsoft.com/office/word/2010/wordprocessingCanvas" xmlns:cx="http://schemas.microsoft.com/office/drawing/2014/chartex" xmlns:cx1="http://schemas.microsoft.com/office/drawing/2015/9/8/chartex" xmlns:mc="http://schemas.openxmlformats.org/markup-compatibility/2006" xmlns:o="urn:schemas-microsoft-com:office:office" xmlns:r="http://schemas.openxmlformats.org/officeDocument/2006/relationships" xmlns:m="http://schemas.openxmlformats.org/officeDocument/2006/math" xmlns:v="urn:schemas-microsoft-com:vml" xmlns:wp14="http://schemas.microsoft.com/office/word/2010/wordprocessingDrawing" xmlns:wp="http://schemas.openxmlformats.org/drawingml/2006/wordprocessingDrawing" xmlns:w10="urn:schemas-microsoft-com:office:word" xmlns:w="http://schemas.openxmlformats.org/wordprocessingml/2006/main" xmlns:w14="http://schemas.microsoft.com/office/word/2010/wordml" xmlns:w15="http://schemas.microsoft.com/office/word/2012/wordml" xmlns:w16se="http://schemas.microsoft.com/office/word/2015/wordml/symex" xmlns:wpg="http://schemas.microsoft.com/office/word/2010/wordprocessingGroup" xmlns:wpi="http://schemas.microsoft.com/office/word/2010/wordprocessingInk" xmlns:wne="http://schemas.microsoft.com/office/word/2006/wordml" xmlns:wps="http://schemas.microsoft.com/office/word/2010/wordprocessingShape" mc:Ignorable="w14 w15 w16se wp14">
+  <w:abstractNum w:abstractNumId="0" w15:restartNumberingAfterBreak="0">
     <w:nsid w:val="0AD11F6E"/>
     <w:multiLevelType w:val="hybridMultilevel"/>
     <w:tmpl w:val="F0AC77DC"/>
@@ -971,7 +1129,7 @@
       </w:pPr>
     </w:lvl>
   </w:abstractNum>
-  <w:abstractNum w:abstractNumId="1">
+  <w:abstractNum w:abstractNumId="1" w15:restartNumberingAfterBreak="0">
     <w:nsid w:val="4D351DC5"/>
     <w:multiLevelType w:val="hybridMultilevel"/>
     <w:tmpl w:val="9A4CCD58"/>
@@ -1084,7 +1242,7 @@
       </w:rPr>
     </w:lvl>
   </w:abstractNum>
-  <w:abstractNum w:abstractNumId="2">
+  <w:abstractNum w:abstractNumId="2" w15:restartNumberingAfterBreak="0">
     <w:nsid w:val="60557014"/>
     <w:multiLevelType w:val="hybridMultilevel"/>
     <w:tmpl w:val="F1B0A484"/>
@@ -1183,7 +1341,7 @@
 </file>
 
 <file path=word/styles.xml><?xml version="1.0" encoding="utf-8"?>
-<w:styles xmlns:r="http://schemas.openxmlformats.org/officeDocument/2006/relationships" xmlns:w="http://schemas.openxmlformats.org/wordprocessingml/2006/main">
+<w:styles xmlns:mc="http://schemas.openxmlformats.org/markup-compatibility/2006" xmlns:r="http://schemas.openxmlformats.org/officeDocument/2006/relationships" xmlns:w="http://schemas.openxmlformats.org/wordprocessingml/2006/main" xmlns:w14="http://schemas.microsoft.com/office/word/2010/wordml" xmlns:w15="http://schemas.microsoft.com/office/word/2012/wordml" xmlns:w16se="http://schemas.microsoft.com/office/word/2015/wordml/symex" mc:Ignorable="w14 w15 w16se">
   <w:docDefaults>
     <w:rPrDefault>
       <w:rPr>
@@ -1199,419 +1357,383 @@
       </w:pPr>
     </w:pPrDefault>
   </w:docDefaults>
-  <w:latentStyles w:defLockedState="0" w:defUIPriority="99" w:defSemiHidden="1" w:defUnhideWhenUsed="1" w:defQFormat="0" w:count="267">
-    <w:lsdException w:name="Normal" w:semiHidden="0" w:uiPriority="0" w:unhideWhenUsed="0" w:qFormat="1"/>
-    <w:lsdException w:name="heading 1" w:semiHidden="0" w:uiPriority="9" w:unhideWhenUsed="0" w:qFormat="1"/>
-    <w:lsdException w:name="heading 2" w:uiPriority="9" w:qFormat="1"/>
-    <w:lsdException w:name="heading 3" w:uiPriority="9" w:qFormat="1"/>
-    <w:lsdException w:name="heading 4" w:uiPriority="9" w:qFormat="1"/>
-    <w:lsdException w:name="heading 5" w:uiPriority="9" w:qFormat="1"/>
-    <w:lsdException w:name="heading 6" w:uiPriority="9" w:qFormat="1"/>
-    <w:lsdException w:name="heading 7" w:uiPriority="9" w:qFormat="1"/>
-    <w:lsdException w:name="heading 8" w:uiPriority="9" w:qFormat="1"/>
-    <w:lsdException w:name="heading 9" w:uiPriority="9" w:qFormat="1"/>
-    <w:lsdException w:name="toc 1" w:uiPriority="39"/>
-    <w:lsdException w:name="toc 2" w:uiPriority="39"/>
-    <w:lsdException w:name="toc 3" w:uiPriority="39"/>
-    <w:lsdException w:name="toc 4" w:uiPriority="39"/>
-    <w:lsdException w:name="toc 5" w:uiPriority="39"/>
-    <w:lsdException w:name="toc 6" w:uiPriority="39"/>
-    <w:lsdException w:name="toc 7" w:uiPriority="39"/>
-    <w:lsdException w:name="toc 8" w:uiPriority="39"/>
-    <w:lsdException w:name="toc 9" w:uiPriority="39"/>
-    <w:lsdException w:name="caption" w:uiPriority="35" w:qFormat="1"/>
-    <w:lsdException w:name="Title" w:semiHidden="0" w:uiPriority="10" w:unhideWhenUsed="0" w:qFormat="1"/>
-    <w:lsdException w:name="Default Paragraph Font" w:uiPriority="1"/>
-    <w:lsdException w:name="Subtitle" w:semiHidden="0" w:uiPriority="11" w:unhideWhenUsed="0" w:qFormat="1"/>
-    <w:lsdException w:name="Strong" w:semiHidden="0" w:uiPriority="22" w:unhideWhenUsed="0" w:qFormat="1"/>
-    <w:lsdException w:name="Emphasis" w:semiHidden="0" w:uiPriority="20" w:unhideWhenUsed="0" w:qFormat="1"/>
-    <w:lsdException w:name="Table Grid" w:semiHidden="0" w:uiPriority="59" w:unhideWhenUsed="0"/>
-    <w:lsdException w:name="Placeholder Text" w:unhideWhenUsed="0"/>
-    <w:lsdException w:name="No Spacing" w:semiHidden="0" w:uiPriority="1" w:unhideWhenUsed="0" w:qFormat="1"/>
-    <w:lsdException w:name="Light Shading" w:semiHidden="0" w:uiPriority="60" w:unhideWhenUsed="0"/>
-    <w:lsdException w:name="Light List" w:semiHidden="0" w:uiPriority="61" w:unhideWhenUsed="0"/>
-    <w:lsdException w:name="Light Grid" w:semiHidden="0" w:uiPriority="62" w:unhideWhenUsed="0"/>
-    <w:lsdException w:name="Medium Shading 1" w:semiHidden="0" w:uiPriority="63" w:unhideWhenUsed="0"/>
-    <w:lsdException w:name="Medium Shading 2" w:semiHidden="0" w:uiPriority="64" w:unhideWhenUsed="0"/>
-    <w:lsdException w:name="Medium List 1" w:semiHidden="0" w:uiPriority="65" w:unhideWhenUsed="0"/>
-    <w:lsdException w:name="Medium List 2" w:semiHidden="0" w:uiPriority="66" w:unhideWhenUsed="0"/>
-    <w:lsdException w:name="Medium Grid 1" w:semiHidden="0" w:uiPriority="67" w:unhideWhenUsed="0"/>
-    <w:lsdException w:name="Medium Grid 2" w:semiHidden="0" w:uiPriority="68" w:unhideWhenUsed="0"/>
-    <w:lsdException w:name="Medium Grid 3" w:semiHidden="0" w:uiPriority="69" w:unhideWhenUsed="0"/>
-    <w:lsdException w:name="Dark List" w:semiHidden="0" w:uiPriority="70" w:unhideWhenUsed="0"/>
-    <w:lsdException w:name="Colorful Shading" w:semiHidden="0" w:uiPriority="71" w:unhideWhenUsed="0"/>
-    <w:lsdException w:name="Colorful List" w:semiHidden="0" w:uiPriority="72" w:unhideWhenUsed="0"/>
-    <w:lsdException w:name="Colorful Grid" w:semiHidden="0" w:uiPriority="73" w:unhideWhenUsed="0"/>
-    <w:lsdException w:name="Light Shading Accent 1" w:semiHidden="0" w:uiPriority="60" w:unhideWhenUsed="0"/>
-    <w:lsdException w:name="Light List Accent 1" w:semiHidden="0" w:uiPriority="61" w:unhideWhenUsed="0"/>
-    <w:lsdException w:name="Light Grid Accent 1" w:semiHidden="0" w:uiPriority="62" w:unhideWhenUsed="0"/>
-    <w:lsdException w:name="Medium Shading 1 Accent 1" w:semiHidden="0" w:uiPriority="63" w:unhideWhenUsed="0"/>
-    <w:lsdException w:name="Medium Shading 2 Accent 1" w:semiHidden="0" w:uiPriority="64" w:unhideWhenUsed="0"/>
-    <w:lsdException w:name="Medium List 1 Accent 1" w:semiHidden="0" w:uiPriority="65" w:unhideWhenUsed="0"/>
-    <w:lsdException w:name="Revision" w:unhideWhenUsed="0"/>
-    <w:lsdException w:name="List Paragraph" w:semiHidden="0" w:uiPriority="34" w:unhideWhenUsed="0" w:qFormat="1"/>
-    <w:lsdException w:name="Quote" w:semiHidden="0" w:uiPriority="29" w:unhideWhenUsed="0" w:qFormat="1"/>
-    <w:lsdException w:name="Intense Quote" w:semiHidden="0" w:uiPriority="30" w:unhideWhenUsed="0" w:qFormat="1"/>
-    <w:lsdException w:name="Medium List 2 Accent 1" w:semiHidden="0" w:uiPriority="66" w:unhideWhenUsed="0"/>
-    <w:lsdException w:name="Medium Grid 1 Accent 1" w:semiHidden="0" w:uiPriority="67" w:unhideWhenUsed="0"/>
-    <w:lsdException w:name="Medium Grid 2 Accent 1" w:semiHidden="0" w:uiPriority="68" w:unhideWhenUsed="0"/>
-    <w:lsdException w:name="Medium Grid 3 Accent 1" w:semiHidden="0" w:uiPriority="69" w:unhideWhenUsed="0"/>
-    <w:lsdException w:name="Dark List Accent 1" w:semiHidden="0" w:uiPriority="70" w:unhideWhenUsed="0"/>
-    <w:lsdException w:name="Colorful Shading Accent 1" w:semiHidden="0" w:uiPriority="71" w:unhideWhenUsed="0"/>
-    <w:lsdException w:name="Colorful List Accent 1" w:semiHidden="0" w:uiPriority="72" w:unhideWhenUsed="0"/>
-    <w:lsdException w:name="Colorful Grid Accent 1" w:semiHidden="0" w:uiPriority="73" w:unhideWhenUsed="0"/>
-    <w:lsdException w:name="Light Shading Accent 2" w:semiHidden="0" w:uiPriority="60" w:unhideWhenUsed="0"/>
-    <w:lsdException w:name="Light List Accent 2" w:semiHidden="0" w:uiPriority="61" w:unhideWhenUsed="0"/>
-    <w:lsdException w:name="Light Grid Accent 2" w:semiHidden="0" w:uiPriority="62" w:unhideWhenUsed="0"/>
-    <w:lsdException w:name="Medium Shading 1 Accent 2" w:semiHidden="0" w:uiPriority="63" w:unhideWhenUsed="0"/>
-    <w:lsdException w:name="Medium Shading 2 Accent 2" w:semiHidden="0" w:uiPriority="64" w:unhideWhenUsed="0"/>
-    <w:lsdException w:name="Medium List 1 Accent 2" w:semiHidden="0" w:uiPriority="65" w:unhideWhenUsed="0"/>
-    <w:lsdException w:name="Medium List 2 Accent 2" w:semiHidden="0" w:uiPriority="66" w:unhideWhenUsed="0"/>
-    <w:lsdException w:name="Medium Grid 1 Accent 2" w:semiHidden="0" w:uiPriority="67" w:unhideWhenUsed="0"/>
-    <w:lsdException w:name="Medium Grid 2 Accent 2" w:semiHidden="0" w:uiPriority="68" w:unhideWhenUsed="0"/>
-    <w:lsdException w:name="Medium Grid 3 Accent 2" w:semiHidden="0" w:uiPriority="69" w:unhideWhenUsed="0"/>
-    <w:lsdException w:name="Dark List Accent 2" w:semiHidden="0" w:uiPriority="70" w:unhideWhenUsed="0"/>
-    <w:lsdException w:name="Colorful Shading Accent 2" w:semiHidden="0" w:uiPriority="71" w:unhideWhenUsed="0"/>
-    <w:lsdException w:name="Colorful List Accent 2" w:semiHidden="0" w:uiPriority="72" w:unhideWhenUsed="0"/>
-    <w:lsdException w:name="Colorful Grid Accent 2" w:semiHidden="0" w:uiPriority="73" w:unhideWhenUsed="0"/>
-    <w:lsdException w:name="Light Shading Accent 3" w:semiHidden="0" w:uiPriority="60" w:unhideWhenUsed="0"/>
-    <w:lsdException w:name="Light List Accent 3" w:semiHidden="0" w:uiPriority="61" w:unhideWhenUsed="0"/>
-    <w:lsdException w:name="Light Grid Accent 3" w:semiHidden="0" w:uiPriority="62" w:unhideWhenUsed="0"/>
-    <w:lsdException w:name="Medium Shading 1 Accent 3" w:semiHidden="0" w:uiPriority="63" w:unhideWhenUsed="0"/>
-    <w:lsdException w:name="Medium Shading 2 Accent 3" w:semiHidden="0" w:uiPriority="64" w:unhideWhenUsed="0"/>
-    <w:lsdException w:name="Medium List 1 Accent 3" w:semiHidden="0" w:uiPriority="65" w:unhideWhenUsed="0"/>
-    <w:lsdException w:name="Medium List 2 Accent 3" w:semiHidden="0" w:uiPriority="66" w:unhideWhenUsed="0"/>
-    <w:lsdException w:name="Medium Grid 1 Accent 3" w:semiHidden="0" w:uiPriority="67" w:unhideWhenUsed="0"/>
-    <w:lsdException w:name="Medium Grid 2 Accent 3" w:semiHidden="0" w:uiPriority="68" w:unhideWhenUsed="0"/>
-    <w:lsdException w:name="Medium Grid 3 Accent 3" w:semiHidden="0" w:uiPriority="69" w:unhideWhenUsed="0"/>
-    <w:lsdException w:name="Dark List Accent 3" w:semiHidden="0" w:uiPriority="70" w:unhideWhenUsed="0"/>
-    <w:lsdException w:name="Colorful Shading Accent 3" w:semiHidden="0" w:uiPriority="71" w:unhideWhenUsed="0"/>
-    <w:lsdException w:name="Colorful List Accent 3" w:semiHidden="0" w:uiPriority="72" w:unhideWhenUsed="0"/>
-    <w:lsdException w:name="Colorful Grid Accent 3" w:semiHidden="0" w:uiPriority="73" w:unhideWhenUsed="0"/>
-    <w:lsdException w:name="Light Shading Accent 4" w:semiHidden="0" w:uiPriority="60" w:unhideWhenUsed="0"/>
-    <w:lsdException w:name="Light List Accent 4" w:semiHidden="0" w:uiPriority="61" w:unhideWhenUsed="0"/>
-    <w:lsdException w:name="Light Grid Accent 4" w:semiHidden="0" w:uiPriority="62" w:unhideWhenUsed="0"/>
-    <w:lsdException w:name="Medium Shading 1 Accent 4" w:semiHidden="0" w:uiPriority="63" w:unhideWhenUsed="0"/>
-    <w:lsdException w:name="Medium Shading 2 Accent 4" w:semiHidden="0" w:uiPriority="64" w:unhideWhenUsed="0"/>
-    <w:lsdException w:name="Medium List 1 Accent 4" w:semiHidden="0" w:uiPriority="65" w:unhideWhenUsed="0"/>
-    <w:lsdException w:name="Medium List 2 Accent 4" w:semiHidden="0" w:uiPriority="66" w:unhideWhenUsed="0"/>
-    <w:lsdException w:name="Medium Grid 1 Accent 4" w:semiHidden="0" w:uiPriority="67" w:unhideWhenUsed="0"/>
-    <w:lsdException w:name="Medium Grid 2 Accent 4" w:semiHidden="0" w:uiPriority="68" w:unhideWhenUsed="0"/>
-    <w:lsdException w:name="Medium Grid 3 Accent 4" w:semiHidden="0" w:uiPriority="69" w:unhideWhenUsed="0"/>
-    <w:lsdException w:name="Dark List Accent 4" w:semiHidden="0" w:uiPriority="70" w:unhideWhenUsed="0"/>
-    <w:lsdException w:name="Colorful Shading Accent 4" w:semiHidden="0" w:uiPriority="71" w:unhideWhenUsed="0"/>
-    <w:lsdException w:name="Colorful List Accent 4" w:semiHidden="0" w:uiPriority="72" w:unhideWhenUsed="0"/>
-    <w:lsdException w:name="Colorful Grid Accent 4" w:semiHidden="0" w:uiPriority="73" w:unhideWhenUsed="0"/>
-    <w:lsdException w:name="Light Shading Accent 5" w:semiHidden="0" w:uiPriority="60" w:unhideWhenUsed="0"/>
-    <w:lsdException w:name="Light List Accent 5" w:semiHidden="0" w:uiPriority="61" w:unhideWhenUsed="0"/>
-    <w:lsdException w:name="Light Grid Accent 5" w:semiHidden="0" w:uiPriority="62" w:unhideWhenUsed="0"/>
-    <w:lsdException w:name="Medium Shading 1 Accent 5" w:semiHidden="0" w:uiPriority="63" w:unhideWhenUsed="0"/>
-    <w:lsdException w:name="Medium Shading 2 Accent 5" w:semiHidden="0" w:uiPriority="64" w:unhideWhenUsed="0"/>
-    <w:lsdException w:name="Medium List 1 Accent 5" w:semiHidden="0" w:uiPriority="65" w:unhideWhenUsed="0"/>
-    <w:lsdException w:name="Medium List 2 Accent 5" w:semiHidden="0" w:uiPriority="66" w:unhideWhenUsed="0"/>
-    <w:lsdException w:name="Medium Grid 1 Accent 5" w:semiHidden="0" w:uiPriority="67" w:unhideWhenUsed="0"/>
-    <w:lsdException w:name="Medium Grid 2 Accent 5" w:semiHidden="0" w:uiPriority="68" w:unhideWhenUsed="0"/>
-    <w:lsdException w:name="Medium Grid 3 Accent 5" w:semiHidden="0" w:uiPriority="69" w:unhideWhenUsed="0"/>
-    <w:lsdException w:name="Dark List Accent 5" w:semiHidden="0" w:uiPriority="70" w:unhideWhenUsed="0"/>
-    <w:lsdException w:name="Colorful Shading Accent 5" w:semiHidden="0" w:uiPriority="71" w:unhideWhenUsed="0"/>
-    <w:lsdException w:name="Colorful List Accent 5" w:semiHidden="0" w:uiPriority="72" w:unhideWhenUsed="0"/>
-    <w:lsdException w:name="Colorful Grid Accent 5" w:semiHidden="0" w:uiPriority="73" w:unhideWhenUsed="0"/>
-    <w:lsdException w:name="Light Shading Accent 6" w:semiHidden="0" w:uiPriority="60" w:unhideWhenUsed="0"/>
-    <w:lsdException w:name="Light List Accent 6" w:semiHidden="0" w:uiPriority="61" w:unhideWhenUsed="0"/>
-    <w:lsdException w:name="Light Grid Accent 6" w:semiHidden="0" w:uiPriority="62" w:unhideWhenUsed="0"/>
-    <w:lsdException w:name="Medium Shading 1 Accent 6" w:semiHidden="0" w:uiPriority="63" w:unhideWhenUsed="0"/>
-    <w:lsdException w:name="Medium Shading 2 Accent 6" w:semiHidden="0" w:uiPriority="64" w:unhideWhenUsed="0"/>
-    <w:lsdException w:name="Medium List 1 Accent 6" w:semiHidden="0" w:uiPriority="65" w:unhideWhenUsed="0"/>
-    <w:lsdException w:name="Medium List 2 Accent 6" w:semiHidden="0" w:uiPriority="66" w:unhideWhenUsed="0"/>
-    <w:lsdException w:name="Medium Grid 1 Accent 6" w:semiHidden="0" w:uiPriority="67" w:unhideWhenUsed="0"/>
-    <w:lsdException w:name="Medium Grid 2 Accent 6" w:semiHidden="0" w:uiPriority="68" w:unhideWhenUsed="0"/>
-    <w:lsdException w:name="Medium Grid 3 Accent 6" w:semiHidden="0" w:uiPriority="69" w:unhideWhenUsed="0"/>
-    <w:lsdException w:name="Dark List Accent 6" w:semiHidden="0" w:uiPriority="70" w:unhideWhenUsed="0"/>
-    <w:lsdException w:name="Colorful Shading Accent 6" w:semiHidden="0" w:uiPriority="71" w:unhideWhenUsed="0"/>
-    <w:lsdException w:name="Colorful List Accent 6" w:semiHidden="0" w:uiPriority="72" w:unhideWhenUsed="0"/>
-    <w:lsdException w:name="Colorful Grid Accent 6" w:semiHidden="0" w:uiPriority="73" w:unhideWhenUsed="0"/>
-    <w:lsdException w:name="Subtle Emphasis" w:semiHidden="0" w:uiPriority="19" w:unhideWhenUsed="0" w:qFormat="1"/>
-    <w:lsdException w:name="Intense Emphasis" w:semiHidden="0" w:uiPriority="21" w:unhideWhenUsed="0" w:qFormat="1"/>
-    <w:lsdException w:name="Subtle Reference" w:semiHidden="0" w:uiPriority="31" w:unhideWhenUsed="0" w:qFormat="1"/>
-    <w:lsdException w:name="Intense Reference" w:semiHidden="0" w:uiPriority="32" w:unhideWhenUsed="0" w:qFormat="1"/>
-    <w:lsdException w:name="Book Title" w:semiHidden="0" w:uiPriority="33" w:unhideWhenUsed="0" w:qFormat="1"/>
-    <w:lsdException w:name="Bibliography" w:uiPriority="37"/>
-    <w:lsdException w:name="TOC Heading" w:uiPriority="39" w:qFormat="1"/>
+  <w:latentStyles w:defLockedState="0" w:defUIPriority="99" w:defSemiHidden="0" w:defUnhideWhenUsed="0" w:defQFormat="0" w:count="371">
+    <w:lsdException w:name="Normal" w:uiPriority="0" w:qFormat="1"/>
+    <w:lsdException w:name="heading 1" w:uiPriority="9" w:qFormat="1"/>
+    <w:lsdException w:name="heading 2" w:semiHidden="1" w:uiPriority="9" w:unhideWhenUsed="1" w:qFormat="1"/>
+    <w:lsdException w:name="heading 3" w:semiHidden="1" w:uiPriority="9" w:unhideWhenUsed="1" w:qFormat="1"/>
+    <w:lsdException w:name="heading 4" w:semiHidden="1" w:uiPriority="9" w:unhideWhenUsed="1" w:qFormat="1"/>
+    <w:lsdException w:name="heading 5" w:semiHidden="1" w:uiPriority="9" w:unhideWhenUsed="1" w:qFormat="1"/>
+    <w:lsdException w:name="heading 6" w:semiHidden="1" w:uiPriority="9" w:unhideWhenUsed="1" w:qFormat="1"/>
+    <w:lsdException w:name="heading 7" w:semiHidden="1" w:uiPriority="9" w:unhideWhenUsed="1" w:qFormat="1"/>
+    <w:lsdException w:name="heading 8" w:semiHidden="1" w:uiPriority="9" w:unhideWhenUsed="1" w:qFormat="1"/>
+    <w:lsdException w:name="heading 9" w:semiHidden="1" w:uiPriority="9" w:unhideWhenUsed="1" w:qFormat="1"/>
+    <w:lsdException w:name="index 1" w:semiHidden="1" w:unhideWhenUsed="1"/>
+    <w:lsdException w:name="index 2" w:semiHidden="1" w:unhideWhenUsed="1"/>
+    <w:lsdException w:name="index 3" w:semiHidden="1" w:unhideWhenUsed="1"/>
+    <w:lsdException w:name="index 4" w:semiHidden="1" w:unhideWhenUsed="1"/>
+    <w:lsdException w:name="index 5" w:semiHidden="1" w:unhideWhenUsed="1"/>
+    <w:lsdException w:name="index 6" w:semiHidden="1" w:unhideWhenUsed="1"/>
+    <w:lsdException w:name="index 7" w:semiHidden="1" w:unhideWhenUsed="1"/>
+    <w:lsdException w:name="index 8" w:semiHidden="1" w:unhideWhenUsed="1"/>
+    <w:lsdException w:name="index 9" w:semiHidden="1" w:unhideWhenUsed="1"/>
+    <w:lsdException w:name="toc 1" w:semiHidden="1" w:uiPriority="39" w:unhideWhenUsed="1"/>
+    <w:lsdException w:name="toc 2" w:semiHidden="1" w:uiPriority="39" w:unhideWhenUsed="1"/>
+    <w:lsdException w:name="toc 3" w:semiHidden="1" w:uiPriority="39" w:unhideWhenUsed="1"/>
+    <w:lsdException w:name="toc 4" w:semiHidden="1" w:uiPriority="39" w:unhideWhenUsed="1"/>
+    <w:lsdException w:name="toc 5" w:semiHidden="1" w:uiPriority="39" w:unhideWhenUsed="1"/>
+    <w:lsdException w:name="toc 6" w:semiHidden="1" w:uiPriority="39" w:unhideWhenUsed="1"/>
+    <w:lsdException w:name="toc 7" w:semiHidden="1" w:uiPriority="39" w:unhideWhenUsed="1"/>
+    <w:lsdException w:name="toc 8" w:semiHidden="1" w:uiPriority="39" w:unhideWhenUsed="1"/>
+    <w:lsdException w:name="toc 9" w:semiHidden="1" w:uiPriority="39" w:unhideWhenUsed="1"/>
+    <w:lsdException w:name="Normal Indent" w:semiHidden="1" w:unhideWhenUsed="1"/>
+    <w:lsdException w:name="footnote text" w:semiHidden="1" w:unhideWhenUsed="1"/>
+    <w:lsdException w:name="annotation text" w:semiHidden="1" w:unhideWhenUsed="1"/>
+    <w:lsdException w:name="header" w:semiHidden="1" w:unhideWhenUsed="1"/>
+    <w:lsdException w:name="footer" w:semiHidden="1" w:unhideWhenUsed="1"/>
+    <w:lsdException w:name="index heading" w:semiHidden="1" w:unhideWhenUsed="1"/>
+    <w:lsdException w:name="caption" w:semiHidden="1" w:uiPriority="35" w:unhideWhenUsed="1" w:qFormat="1"/>
+    <w:lsdException w:name="table of figures" w:semiHidden="1" w:unhideWhenUsed="1"/>
+    <w:lsdException w:name="envelope address" w:semiHidden="1" w:unhideWhenUsed="1"/>
+    <w:lsdException w:name="envelope return" w:semiHidden="1" w:unhideWhenUsed="1"/>
+    <w:lsdException w:name="footnote reference" w:semiHidden="1" w:unhideWhenUsed="1"/>
+    <w:lsdException w:name="annotation reference" w:semiHidden="1" w:unhideWhenUsed="1"/>
+    <w:lsdException w:name="line number" w:semiHidden="1" w:unhideWhenUsed="1"/>
+    <w:lsdException w:name="page number" w:semiHidden="1" w:unhideWhenUsed="1"/>
+    <w:lsdException w:name="endnote reference" w:semiHidden="1" w:unhideWhenUsed="1"/>
+    <w:lsdException w:name="endnote text" w:semiHidden="1" w:unhideWhenUsed="1"/>
+    <w:lsdException w:name="table of authorities" w:semiHidden="1" w:unhideWhenUsed="1"/>
+    <w:lsdException w:name="macro" w:semiHidden="1" w:unhideWhenUsed="1"/>
+    <w:lsdException w:name="toa heading" w:semiHidden="1" w:unhideWhenUsed="1"/>
+    <w:lsdException w:name="List" w:semiHidden="1" w:unhideWhenUsed="1"/>
+    <w:lsdException w:name="List Bullet" w:semiHidden="1" w:unhideWhenUsed="1"/>
+    <w:lsdException w:name="List Number" w:semiHidden="1" w:unhideWhenUsed="1"/>
+    <w:lsdException w:name="List 2" w:semiHidden="1" w:unhideWhenUsed="1"/>
+    <w:lsdException w:name="List 3" w:semiHidden="1" w:unhideWhenUsed="1"/>
+    <w:lsdException w:name="List 4" w:semiHidden="1" w:unhideWhenUsed="1"/>
+    <w:lsdException w:name="List 5" w:semiHidden="1" w:unhideWhenUsed="1"/>
+    <w:lsdException w:name="List Bullet 2" w:semiHidden="1" w:unhideWhenUsed="1"/>
+    <w:lsdException w:name="List Bullet 3" w:semiHidden="1" w:unhideWhenUsed="1"/>
+    <w:lsdException w:name="List Bullet 4" w:semiHidden="1" w:unhideWhenUsed="1"/>
+    <w:lsdException w:name="List Bullet 5" w:semiHidden="1" w:unhideWhenUsed="1"/>
+    <w:lsdException w:name="List Number 2" w:semiHidden="1" w:unhideWhenUsed="1"/>
+    <w:lsdException w:name="List Number 3" w:semiHidden="1" w:unhideWhenUsed="1"/>
+    <w:lsdException w:name="List Number 4" w:semiHidden="1" w:unhideWhenUsed="1"/>
+    <w:lsdException w:name="List Number 5" w:semiHidden="1" w:unhideWhenUsed="1"/>
+    <w:lsdException w:name="Title" w:uiPriority="10" w:qFormat="1"/>
+    <w:lsdException w:name="Closing" w:semiHidden="1" w:unhideWhenUsed="1"/>
+    <w:lsdException w:name="Signature" w:semiHidden="1" w:unhideWhenUsed="1"/>
+    <w:lsdException w:name="Default Paragraph Font" w:semiHidden="1" w:uiPriority="1" w:unhideWhenUsed="1"/>
+    <w:lsdException w:name="Body Text" w:semiHidden="1" w:unhideWhenUsed="1"/>
+    <w:lsdException w:name="Body Text Indent" w:semiHidden="1" w:unhideWhenUsed="1"/>
+    <w:lsdException w:name="List Continue" w:semiHidden="1" w:unhideWhenUsed="1"/>
+    <w:lsdException w:name="List Continue 2" w:semiHidden="1" w:unhideWhenUsed="1"/>
+    <w:lsdException w:name="List Continue 3" w:semiHidden="1" w:unhideWhenUsed="1"/>
+    <w:lsdException w:name="List Continue 4" w:semiHidden="1" w:unhideWhenUsed="1"/>
+    <w:lsdException w:name="List Continue 5" w:semiHidden="1" w:unhideWhenUsed="1"/>
+    <w:lsdException w:name="Message Header" w:semiHidden="1" w:unhideWhenUsed="1"/>
+    <w:lsdException w:name="Subtitle" w:uiPriority="11" w:qFormat="1"/>
+    <w:lsdException w:name="Salutation" w:semiHidden="1" w:unhideWhenUsed="1"/>
+    <w:lsdException w:name="Date" w:semiHidden="1" w:unhideWhenUsed="1"/>
+    <w:lsdException w:name="Body Text First Indent" w:semiHidden="1" w:unhideWhenUsed="1"/>
+    <w:lsdException w:name="Body Text First Indent 2" w:semiHidden="1" w:unhideWhenUsed="1"/>
+    <w:lsdException w:name="Note Heading" w:semiHidden="1" w:unhideWhenUsed="1"/>
+    <w:lsdException w:name="Body Text 2" w:semiHidden="1" w:unhideWhenUsed="1"/>
+    <w:lsdException w:name="Body Text 3" w:semiHidden="1" w:unhideWhenUsed="1"/>
+    <w:lsdException w:name="Body Text Indent 2" w:semiHidden="1" w:unhideWhenUsed="1"/>
+    <w:lsdException w:name="Body Text Indent 3" w:semiHidden="1" w:unhideWhenUsed="1"/>
+    <w:lsdException w:name="Block Text" w:semiHidden="1" w:unhideWhenUsed="1"/>
+    <w:lsdException w:name="Hyperlink" w:semiHidden="1" w:unhideWhenUsed="1"/>
+    <w:lsdException w:name="FollowedHyperlink" w:semiHidden="1" w:unhideWhenUsed="1"/>
+    <w:lsdException w:name="Strong" w:uiPriority="22" w:qFormat="1"/>
+    <w:lsdException w:name="Emphasis" w:uiPriority="20" w:qFormat="1"/>
+    <w:lsdException w:name="Document Map" w:semiHidden="1" w:unhideWhenUsed="1"/>
+    <w:lsdException w:name="Plain Text" w:semiHidden="1" w:unhideWhenUsed="1"/>
+    <w:lsdException w:name="E-mail Signature" w:semiHidden="1" w:unhideWhenUsed="1"/>
+    <w:lsdException w:name="HTML Top of Form" w:semiHidden="1" w:unhideWhenUsed="1"/>
+    <w:lsdException w:name="HTML Bottom of Form" w:semiHidden="1" w:unhideWhenUsed="1"/>
+    <w:lsdException w:name="Normal (Web)" w:semiHidden="1" w:unhideWhenUsed="1"/>
+    <w:lsdException w:name="HTML Acronym" w:semiHidden="1" w:unhideWhenUsed="1"/>
+    <w:lsdException w:name="HTML Address" w:semiHidden="1" w:unhideWhenUsed="1"/>
+    <w:lsdException w:name="HTML Cite" w:semiHidden="1" w:unhideWhenUsed="1"/>
+    <w:lsdException w:name="HTML Code" w:semiHidden="1" w:unhideWhenUsed="1"/>
+    <w:lsdException w:name="HTML Definition" w:semiHidden="1" w:unhideWhenUsed="1"/>
+    <w:lsdException w:name="HTML Keyboard" w:semiHidden="1" w:unhideWhenUsed="1"/>
+    <w:lsdException w:name="HTML Preformatted" w:semiHidden="1" w:unhideWhenUsed="1"/>
+    <w:lsdException w:name="HTML Sample" w:semiHidden="1" w:unhideWhenUsed="1"/>
+    <w:lsdException w:name="HTML Typewriter" w:semiHidden="1" w:unhideWhenUsed="1"/>
+    <w:lsdException w:name="HTML Variable" w:semiHidden="1" w:unhideWhenUsed="1"/>
+    <w:lsdException w:name="Normal Table" w:semiHidden="1" w:unhideWhenUsed="1"/>
+    <w:lsdException w:name="annotation subject" w:semiHidden="1" w:unhideWhenUsed="1"/>
+    <w:lsdException w:name="No List" w:semiHidden="1" w:unhideWhenUsed="1"/>
+    <w:lsdException w:name="Outline List 1" w:semiHidden="1" w:unhideWhenUsed="1"/>
+    <w:lsdException w:name="Outline List 2" w:semiHidden="1" w:unhideWhenUsed="1"/>
+    <w:lsdException w:name="Outline List 3" w:semiHidden="1" w:unhideWhenUsed="1"/>
+    <w:lsdException w:name="Table Simple 1" w:semiHidden="1" w:unhideWhenUsed="1"/>
+    <w:lsdException w:name="Table Simple 2" w:semiHidden="1" w:unhideWhenUsed="1"/>
+    <w:lsdException w:name="Table Simple 3" w:semiHidden="1" w:unhideWhenUsed="1"/>
+    <w:lsdException w:name="Table Classic 1" w:semiHidden="1" w:unhideWhenUsed="1"/>
+    <w:lsdException w:name="Table Classic 2" w:semiHidden="1" w:unhideWhenUsed="1"/>
+    <w:lsdException w:name="Table Classic 3" w:semiHidden="1" w:unhideWhenUsed="1"/>
+    <w:lsdException w:name="Table Classic 4" w:semiHidden="1" w:unhideWhenUsed="1"/>
+    <w:lsdException w:name="Table Colorful 1" w:semiHidden="1" w:unhideWhenUsed="1"/>
+    <w:lsdException w:name="Table Colorful 2" w:semiHidden="1" w:unhideWhenUsed="1"/>
+    <w:lsdException w:name="Table Colorful 3" w:semiHidden="1" w:unhideWhenUsed="1"/>
+    <w:lsdException w:name="Table Columns 1" w:semiHidden="1" w:unhideWhenUsed="1"/>
+    <w:lsdException w:name="Table Columns 2" w:semiHidden="1" w:unhideWhenUsed="1"/>
+    <w:lsdException w:name="Table Columns 3" w:semiHidden="1" w:unhideWhenUsed="1"/>
+    <w:lsdException w:name="Table Columns 4" w:semiHidden="1" w:unhideWhenUsed="1"/>
+    <w:lsdException w:name="Table Columns 5" w:semiHidden="1" w:unhideWhenUsed="1"/>
+    <w:lsdException w:name="Table Grid 1" w:semiHidden="1" w:unhideWhenUsed="1"/>
+    <w:lsdException w:name="Table Grid 2" w:semiHidden="1" w:unhideWhenUsed="1"/>
+    <w:lsdException w:name="Table Grid 3" w:semiHidden="1" w:unhideWhenUsed="1"/>
+    <w:lsdException w:name="Table Grid 4" w:semiHidden="1" w:unhideWhenUsed="1"/>
+    <w:lsdException w:name="Table Grid 5" w:semiHidden="1" w:unhideWhenUsed="1"/>
+    <w:lsdException w:name="Table Grid 6" w:semiHidden="1" w:unhideWhenUsed="1"/>
+    <w:lsdException w:name="Table Grid 7" w:semiHidden="1" w:unhideWhenUsed="1"/>
+    <w:lsdException w:name="Table Grid 8" w:semiHidden="1" w:unhideWhenUsed="1"/>
+    <w:lsdException w:name="Table List 1" w:semiHidden="1" w:unhideWhenUsed="1"/>
+    <w:lsdException w:name="Table List 2" w:semiHidden="1" w:unhideWhenUsed="1"/>
+    <w:lsdException w:name="Table List 3" w:semiHidden="1" w:unhideWhenUsed="1"/>
+    <w:lsdException w:name="Table List 4" w:semiHidden="1" w:unhideWhenUsed="1"/>
+    <w:lsdException w:name="Table List 5" w:semiHidden="1" w:unhideWhenUsed="1"/>
+    <w:lsdException w:name="Table List 6" w:semiHidden="1" w:unhideWhenUsed="1"/>
+    <w:lsdException w:name="Table List 7" w:semiHidden="1" w:unhideWhenUsed="1"/>
+    <w:lsdException w:name="Table List 8" w:semiHidden="1" w:unhideWhenUsed="1"/>
+    <w:lsdException w:name="Table 3D effects 1" w:semiHidden="1" w:unhideWhenUsed="1"/>
+    <w:lsdException w:name="Table 3D effects 2" w:semiHidden="1" w:unhideWhenUsed="1"/>
+    <w:lsdException w:name="Table 3D effects 3" w:semiHidden="1" w:unhideWhenUsed="1"/>
+    <w:lsdException w:name="Table Contemporary" w:semiHidden="1" w:unhideWhenUsed="1"/>
+    <w:lsdException w:name="Table Elegant" w:semiHidden="1" w:unhideWhenUsed="1"/>
+    <w:lsdException w:name="Table Professional" w:semiHidden="1" w:unhideWhenUsed="1"/>
+    <w:lsdException w:name="Table Subtle 1" w:semiHidden="1" w:unhideWhenUsed="1"/>
+    <w:lsdException w:name="Table Subtle 2" w:semiHidden="1" w:unhideWhenUsed="1"/>
+    <w:lsdException w:name="Table Web 1" w:semiHidden="1" w:unhideWhenUsed="1"/>
+    <w:lsdException w:name="Table Web 2" w:semiHidden="1" w:unhideWhenUsed="1"/>
+    <w:lsdException w:name="Table Web 3" w:semiHidden="1" w:unhideWhenUsed="1"/>
+    <w:lsdException w:name="Balloon Text" w:semiHidden="1" w:unhideWhenUsed="1"/>
+    <w:lsdException w:name="Table Grid" w:uiPriority="59"/>
+    <w:lsdException w:name="Table Theme" w:semiHidden="1" w:unhideWhenUsed="1"/>
+    <w:lsdException w:name="Placeholder Text" w:semiHidden="1"/>
+    <w:lsdException w:name="No Spacing" w:uiPriority="1" w:qFormat="1"/>
+    <w:lsdException w:name="Light Shading" w:uiPriority="60"/>
+    <w:lsdException w:name="Light List" w:uiPriority="61"/>
+    <w:lsdException w:name="Light Grid" w:uiPriority="62"/>
+    <w:lsdException w:name="Medium Shading 1" w:uiPriority="63"/>
+    <w:lsdException w:name="Medium Shading 2" w:uiPriority="64"/>
+    <w:lsdException w:name="Medium List 1" w:uiPriority="65"/>
+    <w:lsdException w:name="Medium List 2" w:uiPriority="66"/>
+    <w:lsdException w:name="Medium Grid 1" w:uiPriority="67"/>
+    <w:lsdException w:name="Medium Grid 2" w:uiPriority="68"/>
+    <w:lsdException w:name="Medium Grid 3" w:uiPriority="69"/>
+    <w:lsdException w:name="Dark List" w:uiPriority="70"/>
+    <w:lsdException w:name="Colorful Shading" w:uiPriority="71"/>
+    <w:lsdException w:name="Colorful List" w:uiPriority="72"/>
+    <w:lsdException w:name="Colorful Grid" w:uiPriority="73"/>
+    <w:lsdException w:name="Light Shading Accent 1" w:uiPriority="60"/>
+    <w:lsdException w:name="Light List Accent 1" w:uiPriority="61"/>
+    <w:lsdException w:name="Light Grid Accent 1" w:uiPriority="62"/>
+    <w:lsdException w:name="Medium Shading 1 Accent 1" w:uiPriority="63"/>
+    <w:lsdException w:name="Medium Shading 2 Accent 1" w:uiPriority="64"/>
+    <w:lsdException w:name="Medium List 1 Accent 1" w:uiPriority="65"/>
+    <w:lsdException w:name="Revision" w:semiHidden="1"/>
+    <w:lsdException w:name="List Paragraph" w:uiPriority="34" w:qFormat="1"/>
+    <w:lsdException w:name="Quote" w:uiPriority="29" w:qFormat="1"/>
+    <w:lsdException w:name="Intense Quote" w:uiPriority="30" w:qFormat="1"/>
+    <w:lsdException w:name="Medium List 2 Accent 1" w:uiPriority="66"/>
+    <w:lsdException w:name="Medium Grid 1 Accent 1" w:uiPriority="67"/>
+    <w:lsdException w:name="Medium Grid 2 Accent 1" w:uiPriority="68"/>
+    <w:lsdException w:name="Medium Grid 3 Accent 1" w:uiPriority="69"/>
+    <w:lsdException w:name="Dark List Accent 1" w:uiPriority="70"/>
+    <w:lsdException w:name="Colorful Shading Accent 1" w:uiPriority="71"/>
+    <w:lsdException w:name="Colorful List Accent 1" w:uiPriority="72"/>
+    <w:lsdException w:name="Colorful Grid Accent 1" w:uiPriority="73"/>
+    <w:lsdException w:name="Light Shading Accent 2" w:uiPriority="60"/>
+    <w:lsdException w:name="Light List Accent 2" w:uiPriority="61"/>
+    <w:lsdException w:name="Light Grid Accent 2" w:uiPriority="62"/>
+    <w:lsdException w:name="Medium Shading 1 Accent 2" w:uiPriority="63"/>
+    <w:lsdException w:name="Medium Shading 2 Accent 2" w:uiPriority="64"/>
+    <w:lsdException w:name="Medium List 1 Accent 2" w:uiPriority="65"/>
+    <w:lsdException w:name="Medium List 2 Accent 2" w:uiPriority="66"/>
+    <w:lsdException w:name="Medium Grid 1 Accent 2" w:uiPriority="67"/>
+    <w:lsdException w:name="Medium Grid 2 Accent 2" w:uiPriority="68"/>
+    <w:lsdException w:name="Medium Grid 3 Accent 2" w:uiPriority="69"/>
+    <w:lsdException w:name="Dark List Accent 2" w:uiPriority="70"/>
+    <w:lsdException w:name="Colorful Shading Accent 2" w:uiPriority="71"/>
+    <w:lsdException w:name="Colorful List Accent 2" w:uiPriority="72"/>
+    <w:lsdException w:name="Colorful Grid Accent 2" w:uiPriority="73"/>
+    <w:lsdException w:name="Light Shading Accent 3" w:uiPriority="60"/>
+    <w:lsdException w:name="Light List Accent 3" w:uiPriority="61"/>
+    <w:lsdException w:name="Light Grid Accent 3" w:uiPriority="62"/>
+    <w:lsdException w:name="Medium Shading 1 Accent 3" w:uiPriority="63"/>
+    <w:lsdException w:name="Medium Shading 2 Accent 3" w:uiPriority="64"/>
+    <w:lsdException w:name="Medium List 1 Accent 3" w:uiPriority="65"/>
+    <w:lsdException w:name="Medium List 2 Accent 3" w:uiPriority="66"/>
+    <w:lsdException w:name="Medium Grid 1 Accent 3" w:uiPriority="67"/>
+    <w:lsdException w:name="Medium Grid 2 Accent 3" w:uiPriority="68"/>
+    <w:lsdException w:name="Medium Grid 3 Accent 3" w:uiPriority="69"/>
+    <w:lsdException w:name="Dark List Accent 3" w:uiPriority="70"/>
+    <w:lsdException w:name="Colorful Shading Accent 3" w:uiPriority="71"/>
+    <w:lsdException w:name="Colorful List Accent 3" w:uiPriority="72"/>
+    <w:lsdException w:name="Colorful Grid Accent 3" w:uiPriority="73"/>
+    <w:lsdException w:name="Light Shading Accent 4" w:uiPriority="60"/>
+    <w:lsdException w:name="Light List Accent 4" w:uiPriority="61"/>
+    <w:lsdException w:name="Light Grid Accent 4" w:uiPriority="62"/>
+    <w:lsdException w:name="Medium Shading 1 Accent 4" w:uiPriority="63"/>
+    <w:lsdException w:name="Medium Shading 2 Accent 4" w:uiPriority="64"/>
+    <w:lsdException w:name="Medium List 1 Accent 4" w:uiPriority="65"/>
+    <w:lsdException w:name="Medium List 2 Accent 4" w:uiPriority="66"/>
+    <w:lsdException w:name="Medium Grid 1 Accent 4" w:uiPriority="67"/>
+    <w:lsdException w:name="Medium Grid 2 Accent 4" w:uiPriority="68"/>
+    <w:lsdException w:name="Medium Grid 3 Accent 4" w:uiPriority="69"/>
+    <w:lsdException w:name="Dark List Accent 4" w:uiPriority="70"/>
+    <w:lsdException w:name="Colorful Shading Accent 4" w:uiPriority="71"/>
+    <w:lsdException w:name="Colorful List Accent 4" w:uiPriority="72"/>
+    <w:lsdException w:name="Colorful Grid Accent 4" w:uiPriority="73"/>
+    <w:lsdException w:name="Light Shading Accent 5" w:uiPriority="60"/>
+    <w:lsdException w:name="Light List Accent 5" w:uiPriority="61"/>
+    <w:lsdException w:name="Light Grid Accent 5" w:uiPriority="62"/>
+    <w:lsdException w:name="Medium Shading 1 Accent 5" w:uiPriority="63"/>
+    <w:lsdException w:name="Medium Shading 2 Accent 5" w:uiPriority="64"/>
+    <w:lsdException w:name="Medium List 1 Accent 5" w:uiPriority="65"/>
+    <w:lsdException w:name="Medium List 2 Accent 5" w:uiPriority="66"/>
+    <w:lsdException w:name="Medium Grid 1 Accent 5" w:uiPriority="67"/>
+    <w:lsdException w:name="Medium Grid 2 Accent 5" w:uiPriority="68"/>
+    <w:lsdException w:name="Medium Grid 3 Accent 5" w:uiPriority="69"/>
+    <w:lsdException w:name="Dark List Accent 5" w:uiPriority="70"/>
+    <w:lsdException w:name="Colorful Shading Accent 5" w:uiPriority="71"/>
+    <w:lsdException w:name="Colorful List Accent 5" w:uiPriority="72"/>
+    <w:lsdException w:name="Colorful Grid Accent 5" w:uiPriority="73"/>
+    <w:lsdException w:name="Light Shading Accent 6" w:uiPriority="60"/>
+    <w:lsdException w:name="Light List Accent 6" w:uiPriority="61"/>
+    <w:lsdException w:name="Light Grid Accent 6" w:uiPriority="62"/>
+    <w:lsdException w:name="Medium Shading 1 Accent 6" w:uiPriority="63"/>
+    <w:lsdException w:name="Medium Shading 2 Accent 6" w:uiPriority="64"/>
+    <w:lsdException w:name="Medium List 1 Accent 6" w:uiPriority="65"/>
+    <w:lsdException w:name="Medium List 2 Accent 6" w:uiPriority="66"/>
+    <w:lsdException w:name="Medium Grid 1 Accent 6" w:uiPriority="67"/>
+    <w:lsdException w:name="Medium Grid 2 Accent 6" w:uiPriority="68"/>
+    <w:lsdException w:name="Medium Grid 3 Accent 6" w:uiPriority="69"/>
+    <w:lsdException w:name="Dark List Accent 6" w:uiPriority="70"/>
+    <w:lsdException w:name="Colorful Shading Accent 6" w:uiPriority="71"/>
+    <w:lsdException w:name="Colorful List Accent 6" w:uiPriority="72"/>
+    <w:lsdException w:name="Colorful Grid Accent 6" w:uiPriority="73"/>
+    <w:lsdException w:name="Subtle Emphasis" w:uiPriority="19" w:qFormat="1"/>
+    <w:lsdException w:name="Intense Emphasis" w:uiPriority="21" w:qFormat="1"/>
+    <w:lsdException w:name="Subtle Reference" w:uiPriority="31" w:qFormat="1"/>
+    <w:lsdException w:name="Intense Reference" w:uiPriority="32" w:qFormat="1"/>
+    <w:lsdException w:name="Book Title" w:uiPriority="33" w:qFormat="1"/>
+    <w:lsdException w:name="Bibliography" w:semiHidden="1" w:uiPriority="37" w:unhideWhenUsed="1"/>
+    <w:lsdException w:name="TOC Heading" w:semiHidden="1" w:uiPriority="39" w:unhideWhenUsed="1" w:qFormat="1"/>
+    <w:lsdException w:name="Plain Table 1" w:uiPriority="41"/>
+    <w:lsdException w:name="Plain Table 2" w:uiPriority="42"/>
+    <w:lsdException w:name="Plain Table 3" w:uiPriority="43"/>
+    <w:lsdException w:name="Plain Table 4" w:uiPriority="44"/>
+    <w:lsdException w:name="Plain Table 5" w:uiPriority="45"/>
+    <w:lsdException w:name="Grid Table Light" w:uiPriority="40"/>
+    <w:lsdException w:name="Grid Table 1 Light" w:uiPriority="46"/>
+    <w:lsdException w:name="Grid Table 2" w:uiPriority="47"/>
+    <w:lsdException w:name="Grid Table 3" w:uiPriority="48"/>
+    <w:lsdException w:name="Grid Table 4" w:uiPriority="49"/>
+    <w:lsdException w:name="Grid Table 5 Dark" w:uiPriority="50"/>
+    <w:lsdException w:name="Grid Table 6 Colorful" w:uiPriority="51"/>
+    <w:lsdException w:name="Grid Table 7 Colorful" w:uiPriority="52"/>
+    <w:lsdException w:name="Grid Table 1 Light Accent 1" w:uiPriority="46"/>
+    <w:lsdException w:name="Grid Table 2 Accent 1" w:uiPriority="47"/>
+    <w:lsdException w:name="Grid Table 3 Accent 1" w:uiPriority="48"/>
+    <w:lsdException w:name="Grid Table 4 Accent 1" w:uiPriority="49"/>
+    <w:lsdException w:name="Grid Table 5 Dark Accent 1" w:uiPriority="50"/>
+    <w:lsdException w:name="Grid Table 6 Colorful Accent 1" w:uiPriority="51"/>
+    <w:lsdException w:name="Grid Table 7 Colorful Accent 1" w:uiPriority="52"/>
+    <w:lsdException w:name="Grid Table 1 Light Accent 2" w:uiPriority="46"/>
+    <w:lsdException w:name="Grid Table 2 Accent 2" w:uiPriority="47"/>
+    <w:lsdException w:name="Grid Table 3 Accent 2" w:uiPriority="48"/>
+    <w:lsdException w:name="Grid Table 4 Accent 2" w:uiPriority="49"/>
+    <w:lsdException w:name="Grid Table 5 Dark Accent 2" w:uiPriority="50"/>
+    <w:lsdException w:name="Grid Table 6 Colorful Accent 2" w:uiPriority="51"/>
+    <w:lsdException w:name="Grid Table 7 Colorful Accent 2" w:uiPriority="52"/>
+    <w:lsdException w:name="Grid Table 1 Light Accent 3" w:uiPriority="46"/>
+    <w:lsdException w:name="Grid Table 2 Accent 3" w:uiPriority="47"/>
+    <w:lsdException w:name="Grid Table 3 Accent 3" w:uiPriority="48"/>
+    <w:lsdException w:name="Grid Table 4 Accent 3" w:uiPriority="49"/>
+    <w:lsdException w:name="Grid Table 5 Dark Accent 3" w:uiPriority="50"/>
+    <w:lsdException w:name="Grid Table 6 Colorful Accent 3" w:uiPriority="51"/>
+    <w:lsdException w:name="Grid Table 7 Colorful Accent 3" w:uiPriority="52"/>
+    <w:lsdException w:name="Grid Table 1 Light Accent 4" w:uiPriority="46"/>
+    <w:lsdException w:name="Grid Table 2 Accent 4" w:uiPriority="47"/>
+    <w:lsdException w:name="Grid Table 3 Accent 4" w:uiPriority="48"/>
+    <w:lsdException w:name="Grid Table 4 Accent 4" w:uiPriority="49"/>
+    <w:lsdException w:name="Grid Table 5 Dark Accent 4" w:uiPriority="50"/>
+    <w:lsdException w:name="Grid Table 6 Colorful Accent 4" w:uiPriority="51"/>
+    <w:lsdException w:name="Grid Table 7 Colorful Accent 4" w:uiPriority="52"/>
+    <w:lsdException w:name="Grid Table 1 Light Accent 5" w:uiPriority="46"/>
+    <w:lsdException w:name="Grid Table 2 Accent 5" w:uiPriority="47"/>
+    <w:lsdException w:name="Grid Table 3 Accent 5" w:uiPriority="48"/>
+    <w:lsdException w:name="Grid Table 4 Accent 5" w:uiPriority="49"/>
+    <w:lsdException w:name="Grid Table 5 Dark Accent 5" w:uiPriority="50"/>
+    <w:lsdException w:name="Grid Table 6 Colorful Accent 5" w:uiPriority="51"/>
+    <w:lsdException w:name="Grid Table 7 Colorful Accent 5" w:uiPriority="52"/>
+    <w:lsdException w:name="Grid Table 1 Light Accent 6" w:uiPriority="46"/>
+    <w:lsdException w:name="Grid Table 2 Accent 6" w:uiPriority="47"/>
+    <w:lsdException w:name="Grid Table 3 Accent 6" w:uiPriority="48"/>
+    <w:lsdException w:name="Grid Table 4 Accent 6" w:uiPriority="49"/>
+    <w:lsdException w:name="Grid Table 5 Dark Accent 6" w:uiPriority="50"/>
+    <w:lsdException w:name="Grid Table 6 Colorful Accent 6" w:uiPriority="51"/>
+    <w:lsdException w:name="Grid Table 7 Colorful Accent 6" w:uiPriority="52"/>
+    <w:lsdException w:name="List Table 1 Light" w:uiPriority="46"/>
+    <w:lsdException w:name="List Table 2" w:uiPriority="47"/>
+    <w:lsdException w:name="List Table 3" w:uiPriority="48"/>
+    <w:lsdException w:name="List Table 4" w:uiPriority="49"/>
+    <w:lsdException w:name="List Table 5 Dark" w:uiPriority="50"/>
+    <w:lsdException w:name="List Table 6 Colorful" w:uiPriority="51"/>
+    <w:lsdException w:name="List Table 7 Colorful" w:uiPriority="52"/>
+    <w:lsdException w:name="List Table 1 Light Accent 1" w:uiPriority="46"/>
+    <w:lsdException w:name="List Table 2 Accent 1" w:uiPriority="47"/>
+    <w:lsdException w:name="List Table 3 Accent 1" w:uiPriority="48"/>
+    <w:lsdException w:name="List Table 4 Accent 1" w:uiPriority="49"/>
+    <w:lsdException w:name="List Table 5 Dark Accent 1" w:uiPriority="50"/>
+    <w:lsdException w:name="List Table 6 Colorful Accent 1" w:uiPriority="51"/>
+    <w:lsdException w:name="List Table 7 Colorful Accent 1" w:uiPriority="52"/>
+    <w:lsdException w:name="List Table 1 Light Accent 2" w:uiPriority="46"/>
+    <w:lsdException w:name="List Table 2 Accent 2" w:uiPriority="47"/>
+    <w:lsdException w:name="List Table 3 Accent 2" w:uiPriority="48"/>
+    <w:lsdException w:name="List Table 4 Accent 2" w:uiPriority="49"/>
+    <w:lsdException w:name="List Table 5 Dark Accent 2" w:uiPriority="50"/>
+    <w:lsdException w:name="List Table 6 Colorful Accent 2" w:uiPriority="51"/>
+    <w:lsdException w:name="List Table 7 Colorful Accent 2" w:uiPriority="52"/>
+    <w:lsdException w:name="List Table 1 Light Accent 3" w:uiPriority="46"/>
+    <w:lsdException w:name="List Table 2 Accent 3" w:uiPriority="47"/>
+    <w:lsdException w:name="List Table 3 Accent 3" w:uiPriority="48"/>
+    <w:lsdException w:name="List Table 4 Accent 3" w:uiPriority="49"/>
+    <w:lsdException w:name="List Table 5 Dark Accent 3" w:uiPriority="50"/>
+    <w:lsdException w:name="List Table 6 Colorful Accent 3" w:uiPriority="51"/>
+    <w:lsdException w:name="List Table 7 Colorful Accent 3" w:uiPriority="52"/>
+    <w:lsdException w:name="List Table 1 Light Accent 4" w:uiPriority="46"/>
+    <w:lsdException w:name="List Table 2 Accent 4" w:uiPriority="47"/>
+    <w:lsdException w:name="List Table 3 Accent 4" w:uiPriority="48"/>
+    <w:lsdException w:name="List Table 4 Accent 4" w:uiPriority="49"/>
+    <w:lsdException w:name="List Table 5 Dark Accent 4" w:uiPriority="50"/>
+    <w:lsdException w:name="List Table 6 Colorful Accent 4" w:uiPriority="51"/>
+    <w:lsdException w:name="List Table 7 Colorful Accent 4" w:uiPriority="52"/>
+    <w:lsdException w:name="List Table 1 Light Accent 5" w:uiPriority="46"/>
+    <w:lsdException w:name="List Table 2 Accent 5" w:uiPriority="47"/>
+    <w:lsdException w:name="List Table 3 Accent 5" w:uiPriority="48"/>
+    <w:lsdException w:name="List Table 4 Accent 5" w:uiPriority="49"/>
+    <w:lsdException w:name="List Table 5 Dark Accent 5" w:uiPriority="50"/>
+    <w:lsdException w:name="List Table 6 Colorful Accent 5" w:uiPriority="51"/>
+    <w:lsdException w:name="List Table 7 Colorful Accent 5" w:uiPriority="52"/>
+    <w:lsdException w:name="List Table 1 Light Accent 6" w:uiPriority="46"/>
+    <w:lsdException w:name="List Table 2 Accent 6" w:uiPriority="47"/>
+    <w:lsdException w:name="List Table 3 Accent 6" w:uiPriority="48"/>
+    <w:lsdException w:name="List Table 4 Accent 6" w:uiPriority="49"/>
+    <w:lsdException w:name="List Table 5 Dark Accent 6" w:uiPriority="50"/>
+    <w:lsdException w:name="List Table 6 Colorful Accent 6" w:uiPriority="51"/>
+    <w:lsdException w:name="List Table 7 Colorful Accent 6" w:uiPriority="52"/>
   </w:latentStyles>
   <w:style w:type="paragraph" w:default="1" w:styleId="a">
     <w:name w:val="Normal"/>
     <w:qFormat/>
     <w:rsid w:val="00380EA2"/>
-  </w:style>
-  <w:style w:type="paragraph" w:styleId="1">
-    <w:name w:val="heading 1"/>
-    <w:basedOn w:val="a"/>
-    <w:next w:val="a"/>
-    <w:link w:val="10"/>
-    <w:uiPriority w:val="9"/>
-    <w:qFormat/>
-    <w:rsid w:val="00816DEF"/>
-    <w:pPr>
-      <w:keepNext/>
-      <w:keepLines/>
-      <w:spacing w:before="480" w:after="0"/>
-      <w:outlineLvl w:val="0"/>
-    </w:pPr>
-    <w:rPr>
-      <w:rFonts w:asciiTheme="majorHAnsi" w:eastAsiaTheme="majorEastAsia" w:hAnsiTheme="majorHAnsi" w:cstheme="majorBidi"/>
-      <w:b/>
-      <w:bCs/>
-      <w:color w:val="365F91" w:themeColor="accent1" w:themeShade="BF"/>
-      <w:sz w:val="28"/>
-      <w:szCs w:val="28"/>
-    </w:rPr>
-  </w:style>
-  <w:style w:type="character" w:default="1" w:styleId="a0">
-    <w:name w:val="Default Paragraph Font"/>
-    <w:uiPriority w:val="1"/>
-    <w:semiHidden/>
-    <w:unhideWhenUsed/>
-  </w:style>
-  <w:style w:type="table" w:default="1" w:styleId="a1">
-    <w:name w:val="Normal Table"/>
-    <w:uiPriority w:val="99"/>
-    <w:semiHidden/>
-    <w:unhideWhenUsed/>
-    <w:qFormat/>
-    <w:tblPr>
-      <w:tblInd w:w="0" w:type="dxa"/>
-      <w:tblCellMar>
-        <w:top w:w="0" w:type="dxa"/>
-        <w:left w:w="108" w:type="dxa"/>
-        <w:bottom w:w="0" w:type="dxa"/>
-        <w:right w:w="108" w:type="dxa"/>
-      </w:tblCellMar>
-    </w:tblPr>
-  </w:style>
-  <w:style w:type="numbering" w:default="1" w:styleId="a2">
-    <w:name w:val="No List"/>
-    <w:uiPriority w:val="99"/>
-    <w:semiHidden/>
-    <w:unhideWhenUsed/>
-  </w:style>
-  <w:style w:type="character" w:customStyle="1" w:styleId="10">
-    <w:name w:val="Заголовок 1 Знак"/>
-    <w:basedOn w:val="a0"/>
-    <w:link w:val="1"/>
-    <w:uiPriority w:val="9"/>
-    <w:rsid w:val="00816DEF"/>
-    <w:rPr>
-      <w:rFonts w:asciiTheme="majorHAnsi" w:eastAsiaTheme="majorEastAsia" w:hAnsiTheme="majorHAnsi" w:cstheme="majorBidi"/>
-      <w:b/>
-      <w:bCs/>
-      <w:color w:val="365F91" w:themeColor="accent1" w:themeShade="BF"/>
-      <w:sz w:val="28"/>
-      <w:szCs w:val="28"/>
-    </w:rPr>
-  </w:style>
-  <w:style w:type="paragraph" w:styleId="a3">
-    <w:name w:val="Balloon Text"/>
-    <w:basedOn w:val="a"/>
-    <w:link w:val="a4"/>
-    <w:uiPriority w:val="99"/>
-    <w:semiHidden/>
-    <w:unhideWhenUsed/>
-    <w:rsid w:val="00FE1F3B"/>
-    <w:pPr>
-      <w:spacing w:after="0" w:line="240" w:lineRule="auto"/>
-    </w:pPr>
-    <w:rPr>
-      <w:rFonts w:ascii="Tahoma" w:hAnsi="Tahoma" w:cs="Tahoma"/>
-      <w:sz w:val="16"/>
-      <w:szCs w:val="16"/>
-    </w:rPr>
-  </w:style>
-  <w:style w:type="character" w:customStyle="1" w:styleId="a4">
-    <w:name w:val="Текст выноски Знак"/>
-    <w:basedOn w:val="a0"/>
-    <w:link w:val="a3"/>
-    <w:uiPriority w:val="99"/>
-    <w:semiHidden/>
-    <w:rsid w:val="00FE1F3B"/>
-    <w:rPr>
-      <w:rFonts w:ascii="Tahoma" w:hAnsi="Tahoma" w:cs="Tahoma"/>
-      <w:sz w:val="16"/>
-      <w:szCs w:val="16"/>
-    </w:rPr>
-  </w:style>
-  <w:style w:type="paragraph" w:styleId="a5">
-    <w:name w:val="List Paragraph"/>
-    <w:basedOn w:val="a"/>
-    <w:uiPriority w:val="34"/>
-    <w:qFormat/>
-    <w:rsid w:val="007B2457"/>
-    <w:pPr>
-      <w:ind w:left="720"/>
-      <w:contextualSpacing/>
-    </w:pPr>
-  </w:style>
-</w:styles>
-</file>
-
-<file path=word/stylesWithEffects.xml><?xml version="1.0" encoding="utf-8"?>
-<w:styles xmlns:wpc="http://schemas.microsoft.com/office/word/2010/wordprocessingCanvas" xmlns:mc="http://schemas.openxmlformats.org/markup-compatibility/2006" xmlns:o="urn:schemas-microsoft-com:office:office" xmlns:r="http://schemas.openxmlformats.org/officeDocument/2006/relationships" xmlns:m="http://schemas.openxmlformats.org/officeDocument/2006/math" xmlns:v="urn:schemas-microsoft-com:vml" xmlns:wp14="http://schemas.microsoft.com/office/word/2010/wordprocessingDrawing" xmlns:wp="http://schemas.openxmlformats.org/drawingml/2006/wordprocessingDrawing" xmlns:w10="urn:schemas-microsoft-com:office:word" xmlns:w="http://schemas.openxmlformats.org/wordprocessingml/2006/main" xmlns:w14="http://schemas.microsoft.com/office/word/2010/wordml" xmlns:wpg="http://schemas.microsoft.com/office/word/2010/wordprocessingGroup" xmlns:wpi="http://schemas.microsoft.com/office/word/2010/wordprocessingInk" xmlns:wne="http://schemas.microsoft.com/office/word/2006/wordml" xmlns:wps="http://schemas.microsoft.com/office/word/2010/wordprocessingShape" mc:Ignorable="w14 wp14">
-  <w:docDefaults>
-    <w:rPrDefault>
-      <w:rPr>
-        <w:rFonts w:asciiTheme="minorHAnsi" w:eastAsiaTheme="minorHAnsi" w:hAnsiTheme="minorHAnsi" w:cstheme="minorBidi"/>
-        <w:sz w:val="22"/>
-        <w:szCs w:val="22"/>
-        <w:lang w:val="uk-UA" w:eastAsia="en-US" w:bidi="ar-SA"/>
-      </w:rPr>
-    </w:rPrDefault>
-    <w:pPrDefault>
-      <w:pPr>
-        <w:spacing w:after="200" w:line="276" w:lineRule="auto"/>
-      </w:pPr>
-    </w:pPrDefault>
-  </w:docDefaults>
-  <w:latentStyles w:defLockedState="0" w:defUIPriority="99" w:defSemiHidden="1" w:defUnhideWhenUsed="1" w:defQFormat="0" w:count="267">
-    <w:lsdException w:name="Normal" w:semiHidden="0" w:uiPriority="0" w:unhideWhenUsed="0" w:qFormat="1"/>
-    <w:lsdException w:name="heading 1" w:semiHidden="0" w:uiPriority="9" w:unhideWhenUsed="0" w:qFormat="1"/>
-    <w:lsdException w:name="heading 2" w:uiPriority="9" w:qFormat="1"/>
-    <w:lsdException w:name="heading 3" w:uiPriority="9" w:qFormat="1"/>
-    <w:lsdException w:name="heading 4" w:uiPriority="9" w:qFormat="1"/>
-    <w:lsdException w:name="heading 5" w:uiPriority="9" w:qFormat="1"/>
-    <w:lsdException w:name="heading 6" w:uiPriority="9" w:qFormat="1"/>
-    <w:lsdException w:name="heading 7" w:uiPriority="9" w:qFormat="1"/>
-    <w:lsdException w:name="heading 8" w:uiPriority="9" w:qFormat="1"/>
-    <w:lsdException w:name="heading 9" w:uiPriority="9" w:qFormat="1"/>
-    <w:lsdException w:name="toc 1" w:uiPriority="39"/>
-    <w:lsdException w:name="toc 2" w:uiPriority="39"/>
-    <w:lsdException w:name="toc 3" w:uiPriority="39"/>
-    <w:lsdException w:name="toc 4" w:uiPriority="39"/>
-    <w:lsdException w:name="toc 5" w:uiPriority="39"/>
-    <w:lsdException w:name="toc 6" w:uiPriority="39"/>
-    <w:lsdException w:name="toc 7" w:uiPriority="39"/>
-    <w:lsdException w:name="toc 8" w:uiPriority="39"/>
-    <w:lsdException w:name="toc 9" w:uiPriority="39"/>
-    <w:lsdException w:name="caption" w:uiPriority="35" w:qFormat="1"/>
-    <w:lsdException w:name="Title" w:semiHidden="0" w:uiPriority="10" w:unhideWhenUsed="0" w:qFormat="1"/>
-    <w:lsdException w:name="Default Paragraph Font" w:uiPriority="1"/>
-    <w:lsdException w:name="Subtitle" w:semiHidden="0" w:uiPriority="11" w:unhideWhenUsed="0" w:qFormat="1"/>
-    <w:lsdException w:name="Strong" w:semiHidden="0" w:uiPriority="22" w:unhideWhenUsed="0" w:qFormat="1"/>
-    <w:lsdException w:name="Emphasis" w:semiHidden="0" w:uiPriority="20" w:unhideWhenUsed="0" w:qFormat="1"/>
-    <w:lsdException w:name="Table Grid" w:semiHidden="0" w:uiPriority="59" w:unhideWhenUsed="0"/>
-    <w:lsdException w:name="Placeholder Text" w:unhideWhenUsed="0"/>
-    <w:lsdException w:name="No Spacing" w:semiHidden="0" w:uiPriority="1" w:unhideWhenUsed="0" w:qFormat="1"/>
-    <w:lsdException w:name="Light Shading" w:semiHidden="0" w:uiPriority="60" w:unhideWhenUsed="0"/>
-    <w:lsdException w:name="Light List" w:semiHidden="0" w:uiPriority="61" w:unhideWhenUsed="0"/>
-    <w:lsdException w:name="Light Grid" w:semiHidden="0" w:uiPriority="62" w:unhideWhenUsed="0"/>
-    <w:lsdException w:name="Medium Shading 1" w:semiHidden="0" w:uiPriority="63" w:unhideWhenUsed="0"/>
-    <w:lsdException w:name="Medium Shading 2" w:semiHidden="0" w:uiPriority="64" w:unhideWhenUsed="0"/>
-    <w:lsdException w:name="Medium List 1" w:semiHidden="0" w:uiPriority="65" w:unhideWhenUsed="0"/>
-    <w:lsdException w:name="Medium List 2" w:semiHidden="0" w:uiPriority="66" w:unhideWhenUsed="0"/>
-    <w:lsdException w:name="Medium Grid 1" w:semiHidden="0" w:uiPriority="67" w:unhideWhenUsed="0"/>
-    <w:lsdException w:name="Medium Grid 2" w:semiHidden="0" w:uiPriority="68" w:unhideWhenUsed="0"/>
-    <w:lsdException w:name="Medium Grid 3" w:semiHidden="0" w:uiPriority="69" w:unhideWhenUsed="0"/>
-    <w:lsdException w:name="Dark List" w:semiHidden="0" w:uiPriority="70" w:unhideWhenUsed="0"/>
-    <w:lsdException w:name="Colorful Shading" w:semiHidden="0" w:uiPriority="71" w:unhideWhenUsed="0"/>
-    <w:lsdException w:name="Colorful List" w:semiHidden="0" w:uiPriority="72" w:unhideWhenUsed="0"/>
-    <w:lsdException w:name="Colorful Grid" w:semiHidden="0" w:uiPriority="73" w:unhideWhenUsed="0"/>
-    <w:lsdException w:name="Light Shading Accent 1" w:semiHidden="0" w:uiPriority="60" w:unhideWhenUsed="0"/>
-    <w:lsdException w:name="Light List Accent 1" w:semiHidden="0" w:uiPriority="61" w:unhideWhenUsed="0"/>
-    <w:lsdException w:name="Light Grid Accent 1" w:semiHidden="0" w:uiPriority="62" w:unhideWhenUsed="0"/>
-    <w:lsdException w:name="Medium Shading 1 Accent 1" w:semiHidden="0" w:uiPriority="63" w:unhideWhenUsed="0"/>
-    <w:lsdException w:name="Medium Shading 2 Accent 1" w:semiHidden="0" w:uiPriority="64" w:unhideWhenUsed="0"/>
-    <w:lsdException w:name="Medium List 1 Accent 1" w:semiHidden="0" w:uiPriority="65" w:unhideWhenUsed="0"/>
-    <w:lsdException w:name="Revision" w:unhideWhenUsed="0"/>
-    <w:lsdException w:name="List Paragraph" w:semiHidden="0" w:uiPriority="34" w:unhideWhenUsed="0" w:qFormat="1"/>
-    <w:lsdException w:name="Quote" w:semiHidden="0" w:uiPriority="29" w:unhideWhenUsed="0" w:qFormat="1"/>
-    <w:lsdException w:name="Intense Quote" w:semiHidden="0" w:uiPriority="30" w:unhideWhenUsed="0" w:qFormat="1"/>
-    <w:lsdException w:name="Medium List 2 Accent 1" w:semiHidden="0" w:uiPriority="66" w:unhideWhenUsed="0"/>
-    <w:lsdException w:name="Medium Grid 1 Accent 1" w:semiHidden="0" w:uiPriority="67" w:unhideWhenUsed="0"/>
-    <w:lsdException w:name="Medium Grid 2 Accent 1" w:semiHidden="0" w:uiPriority="68" w:unhideWhenUsed="0"/>
-    <w:lsdException w:name="Medium Grid 3 Accent 1" w:semiHidden="0" w:uiPriority="69" w:unhideWhenUsed="0"/>
-    <w:lsdException w:name="Dark List Accent 1" w:semiHidden="0" w:uiPriority="70" w:unhideWhenUsed="0"/>
-    <w:lsdException w:name="Colorful Shading Accent 1" w:semiHidden="0" w:uiPriority="71" w:unhideWhenUsed="0"/>
-    <w:lsdException w:name="Colorful List Accent 1" w:semiHidden="0" w:uiPriority="72" w:unhideWhenUsed="0"/>
-    <w:lsdException w:name="Colorful Grid Accent 1" w:semiHidden="0" w:uiPriority="73" w:unhideWhenUsed="0"/>
-    <w:lsdException w:name="Light Shading Accent 2" w:semiHidden="0" w:uiPriority="60" w:unhideWhenUsed="0"/>
-    <w:lsdException w:name="Light List Accent 2" w:semiHidden="0" w:uiPriority="61" w:unhideWhenUsed="0"/>
-    <w:lsdException w:name="Light Grid Accent 2" w:semiHidden="0" w:uiPriority="62" w:unhideWhenUsed="0"/>
-    <w:lsdException w:name="Medium Shading 1 Accent 2" w:semiHidden="0" w:uiPriority="63" w:unhideWhenUsed="0"/>
-    <w:lsdException w:name="Medium Shading 2 Accent 2" w:semiHidden="0" w:uiPriority="64" w:unhideWhenUsed="0"/>
-    <w:lsdException w:name="Medium List 1 Accent 2" w:semiHidden="0" w:uiPriority="65" w:unhideWhenUsed="0"/>
-    <w:lsdException w:name="Medium List 2 Accent 2" w:semiHidden="0" w:uiPriority="66" w:unhideWhenUsed="0"/>
-    <w:lsdException w:name="Medium Grid 1 Accent 2" w:semiHidden="0" w:uiPriority="67" w:unhideWhenUsed="0"/>
-    <w:lsdException w:name="Medium Grid 2 Accent 2" w:semiHidden="0" w:uiPriority="68" w:unhideWhenUsed="0"/>
-    <w:lsdException w:name="Medium Grid 3 Accent 2" w:semiHidden="0" w:uiPriority="69" w:unhideWhenUsed="0"/>
-    <w:lsdException w:name="Dark List Accent 2" w:semiHidden="0" w:uiPriority="70" w:unhideWhenUsed="0"/>
-    <w:lsdException w:name="Colorful Shading Accent 2" w:semiHidden="0" w:uiPriority="71" w:unhideWhenUsed="0"/>
-    <w:lsdException w:name="Colorful List Accent 2" w:semiHidden="0" w:uiPriority="72" w:unhideWhenUsed="0"/>
-    <w:lsdException w:name="Colorful Grid Accent 2" w:semiHidden="0" w:uiPriority="73" w:unhideWhenUsed="0"/>
-    <w:lsdException w:name="Light Shading Accent 3" w:semiHidden="0" w:uiPriority="60" w:unhideWhenUsed="0"/>
-    <w:lsdException w:name="Light List Accent 3" w:semiHidden="0" w:uiPriority="61" w:unhideWhenUsed="0"/>
-    <w:lsdException w:name="Light Grid Accent 3" w:semiHidden="0" w:uiPriority="62" w:unhideWhenUsed="0"/>
-    <w:lsdException w:name="Medium Shading 1 Accent 3" w:semiHidden="0" w:uiPriority="63" w:unhideWhenUsed="0"/>
-    <w:lsdException w:name="Medium Shading 2 Accent 3" w:semiHidden="0" w:uiPriority="64" w:unhideWhenUsed="0"/>
-    <w:lsdException w:name="Medium List 1 Accent 3" w:semiHidden="0" w:uiPriority="65" w:unhideWhenUsed="0"/>
-    <w:lsdException w:name="Medium List 2 Accent 3" w:semiHidden="0" w:uiPriority="66" w:unhideWhenUsed="0"/>
-    <w:lsdException w:name="Medium Grid 1 Accent 3" w:semiHidden="0" w:uiPriority="67" w:unhideWhenUsed="0"/>
-    <w:lsdException w:name="Medium Grid 2 Accent 3" w:semiHidden="0" w:uiPriority="68" w:unhideWhenUsed="0"/>
-    <w:lsdException w:name="Medium Grid 3 Accent 3" w:semiHidden="0" w:uiPriority="69" w:unhideWhenUsed="0"/>
-    <w:lsdException w:name="Dark List Accent 3" w:semiHidden="0" w:uiPriority="70" w:unhideWhenUsed="0"/>
-    <w:lsdException w:name="Colorful Shading Accent 3" w:semiHidden="0" w:uiPriority="71" w:unhideWhenUsed="0"/>
-    <w:lsdException w:name="Colorful List Accent 3" w:semiHidden="0" w:uiPriority="72" w:unhideWhenUsed="0"/>
-    <w:lsdException w:name="Colorful Grid Accent 3" w:semiHidden="0" w:uiPriority="73" w:unhideWhenUsed="0"/>
-    <w:lsdException w:name="Light Shading Accent 4" w:semiHidden="0" w:uiPriority="60" w:unhideWhenUsed="0"/>
-    <w:lsdException w:name="Light List Accent 4" w:semiHidden="0" w:uiPriority="61" w:unhideWhenUsed="0"/>
-    <w:lsdException w:name="Light Grid Accent 4" w:semiHidden="0" w:uiPriority="62" w:unhideWhenUsed="0"/>
-    <w:lsdException w:name="Medium Shading 1 Accent 4" w:semiHidden="0" w:uiPriority="63" w:unhideWhenUsed="0"/>
-    <w:lsdException w:name="Medium Shading 2 Accent 4" w:semiHidden="0" w:uiPriority="64" w:unhideWhenUsed="0"/>
-    <w:lsdException w:name="Medium List 1 Accent 4" w:semiHidden="0" w:uiPriority="65" w:unhideWhenUsed="0"/>
-    <w:lsdException w:name="Medium List 2 Accent 4" w:semiHidden="0" w:uiPriority="66" w:unhideWhenUsed="0"/>
-    <w:lsdException w:name="Medium Grid 1 Accent 4" w:semiHidden="0" w:uiPriority="67" w:unhideWhenUsed="0"/>
-    <w:lsdException w:name="Medium Grid 2 Accent 4" w:semiHidden="0" w:uiPriority="68" w:unhideWhenUsed="0"/>
-    <w:lsdException w:name="Medium Grid 3 Accent 4" w:semiHidden="0" w:uiPriority="69" w:unhideWhenUsed="0"/>
-    <w:lsdException w:name="Dark List Accent 4" w:semiHidden="0" w:uiPriority="70" w:unhideWhenUsed="0"/>
-    <w:lsdException w:name="Colorful Shading Accent 4" w:semiHidden="0" w:uiPriority="71" w:unhideWhenUsed="0"/>
-    <w:lsdException w:name="Colorful List Accent 4" w:semiHidden="0" w:uiPriority="72" w:unhideWhenUsed="0"/>
-    <w:lsdException w:name="Colorful Grid Accent 4" w:semiHidden="0" w:uiPriority="73" w:unhideWhenUsed="0"/>
-    <w:lsdException w:name="Light Shading Accent 5" w:semiHidden="0" w:uiPriority="60" w:unhideWhenUsed="0"/>
-    <w:lsdException w:name="Light List Accent 5" w:semiHidden="0" w:uiPriority="61" w:unhideWhenUsed="0"/>
-    <w:lsdException w:name="Light Grid Accent 5" w:semiHidden="0" w:uiPriority="62" w:unhideWhenUsed="0"/>
-    <w:lsdException w:name="Medium Shading 1 Accent 5" w:semiHidden="0" w:uiPriority="63" w:unhideWhenUsed="0"/>
-    <w:lsdException w:name="Medium Shading 2 Accent 5" w:semiHidden="0" w:uiPriority="64" w:unhideWhenUsed="0"/>
-    <w:lsdException w:name="Medium List 1 Accent 5" w:semiHidden="0" w:uiPriority="65" w:unhideWhenUsed="0"/>
-    <w:lsdException w:name="Medium List 2 Accent 5" w:semiHidden="0" w:uiPriority="66" w:unhideWhenUsed="0"/>
-    <w:lsdException w:name="Medium Grid 1 Accent 5" w:semiHidden="0" w:uiPriority="67" w:unhideWhenUsed="0"/>
-    <w:lsdException w:name="Medium Grid 2 Accent 5" w:semiHidden="0" w:uiPriority="68" w:unhideWhenUsed="0"/>
-    <w:lsdException w:name="Medium Grid 3 Accent 5" w:semiHidden="0" w:uiPriority="69" w:unhideWhenUsed="0"/>
-    <w:lsdException w:name="Dark List Accent 5" w:semiHidden="0" w:uiPriority="70" w:unhideWhenUsed="0"/>
-    <w:lsdException w:name="Colorful Shading Accent 5" w:semiHidden="0" w:uiPriority="71" w:unhideWhenUsed="0"/>
-    <w:lsdException w:name="Colorful List Accent 5" w:semiHidden="0" w:uiPriority="72" w:unhideWhenUsed="0"/>
-    <w:lsdException w:name="Colorful Grid Accent 5" w:semiHidden="0" w:uiPriority="73" w:unhideWhenUsed="0"/>
-    <w:lsdException w:name="Light Shading Accent 6" w:semiHidden="0" w:uiPriority="60" w:unhideWhenUsed="0"/>
-    <w:lsdException w:name="Light List Accent 6" w:semiHidden="0" w:uiPriority="61" w:unhideWhenUsed="0"/>
-    <w:lsdException w:name="Light Grid Accent 6" w:semiHidden="0" w:uiPriority="62" w:unhideWhenUsed="0"/>
-    <w:lsdException w:name="Medium Shading 1 Accent 6" w:semiHidden="0" w:uiPriority="63" w:unhideWhenUsed="0"/>
-    <w:lsdException w:name="Medium Shading 2 Accent 6" w:semiHidden="0" w:uiPriority="64" w:unhideWhenUsed="0"/>
-    <w:lsdException w:name="Medium List 1 Accent 6" w:semiHidden="0" w:uiPriority="65" w:unhideWhenUsed="0"/>
-    <w:lsdException w:name="Medium List 2 Accent 6" w:semiHidden="0" w:uiPriority="66" w:unhideWhenUsed="0"/>
-    <w:lsdException w:name="Medium Grid 1 Accent 6" w:semiHidden="0" w:uiPriority="67" w:unhideWhenUsed="0"/>
-    <w:lsdException w:name="Medium Grid 2 Accent 6" w:semiHidden="0" w:uiPriority="68" w:unhideWhenUsed="0"/>
-    <w:lsdException w:name="Medium Grid 3 Accent 6" w:semiHidden="0" w:uiPriority="69" w:unhideWhenUsed="0"/>
-    <w:lsdException w:name="Dark List Accent 6" w:semiHidden="0" w:uiPriority="70" w:unhideWhenUsed="0"/>
-    <w:lsdException w:name="Colorful Shading Accent 6" w:semiHidden="0" w:uiPriority="71" w:unhideWhenUsed="0"/>
-    <w:lsdException w:name="Colorful List Accent 6" w:semiHidden="0" w:uiPriority="72" w:unhideWhenUsed="0"/>
-    <w:lsdException w:name="Colorful Grid Accent 6" w:semiHidden="0" w:uiPriority="73" w:unhideWhenUsed="0"/>
-    <w:lsdException w:name="Subtle Emphasis" w:semiHidden="0" w:uiPriority="19" w:unhideWhenUsed="0" w:qFormat="1"/>
-    <w:lsdException w:name="Intense Emphasis" w:semiHidden="0" w:uiPriority="21" w:unhideWhenUsed="0" w:qFormat="1"/>
-    <w:lsdException w:name="Subtle Reference" w:semiHidden="0" w:uiPriority="31" w:unhideWhenUsed="0" w:qFormat="1"/>
-    <w:lsdException w:name="Intense Reference" w:semiHidden="0" w:uiPriority="32" w:unhideWhenUsed="0" w:qFormat="1"/>
-    <w:lsdException w:name="Book Title" w:semiHidden="0" w:uiPriority="33" w:unhideWhenUsed="0" w:qFormat="1"/>
-    <w:lsdException w:name="Bibliography" w:uiPriority="37"/>
-    <w:lsdException w:name="TOC Heading" w:uiPriority="39" w:qFormat="1"/>
-  </w:latentStyles>
-  <w:style w:type="paragraph" w:default="1" w:styleId="a">
-    <w:name w:val="Normal"/>
-    <w:qFormat/>
   </w:style>
   <w:style w:type="paragraph" w:styleId="1">
     <w:name w:val="heading 1"/>
@@ -1707,6 +1829,17 @@
       <w:sz w:val="16"/>
       <w:szCs w:val="16"/>
     </w:rPr>
+  </w:style>
+  <w:style w:type="paragraph" w:styleId="a5">
+    <w:name w:val="List Paragraph"/>
+    <w:basedOn w:val="a"/>
+    <w:uiPriority w:val="34"/>
+    <w:qFormat/>
+    <w:rsid w:val="007B2457"/>
+    <w:pPr>
+      <w:ind w:left="720"/>
+      <w:contextualSpacing/>
+    </w:pPr>
   </w:style>
 </w:styles>
 </file>

</xml_diff>